<commit_message>
update image and design document
</commit_message>
<xml_diff>
--- a/doc/基于imap协议的多账号邮件订阅分发系统-设计说明.docx
+++ b/doc/基于imap协议的多账号邮件订阅分发系统-设计说明.docx
@@ -727,7 +727,25 @@
                       <w:szCs w:val="21"/>
                       <w:lang w:val="en-US" w:eastAsia="zh-CN"/>
                     </w:rPr>
-                    <w:t>2018年</w:t>
+                    <w:t>20</w:t>
+                  </w:r>
+                  <w:r>
+                    <w:rPr>
+                      <w:rFonts w:asciiTheme="minorEastAsia" w:hAnsiTheme="minorEastAsia"/>
+                      <w:sz w:val="21"/>
+                      <w:szCs w:val="21"/>
+                      <w:lang w:val="en-US" w:eastAsia="zh-CN"/>
+                    </w:rPr>
+                    <w:t>23</w:t>
+                  </w:r>
+                  <w:r>
+                    <w:rPr>
+                      <w:rFonts w:asciiTheme="minorEastAsia" w:hAnsiTheme="minorEastAsia" w:hint="eastAsia"/>
+                      <w:sz w:val="21"/>
+                      <w:szCs w:val="21"/>
+                      <w:lang w:val="en-US" w:eastAsia="zh-CN"/>
+                    </w:rPr>
+                    <w:t>年</w:t>
                   </w:r>
                   <w:r>
                     <w:rPr>
@@ -754,7 +772,7 @@
                       <w:szCs w:val="21"/>
                       <w:lang w:val="en-US" w:eastAsia="zh-CN"/>
                     </w:rPr>
-                    <w:t>21</w:t>
+                    <w:t>30</w:t>
                   </w:r>
                   <w:r>
                     <w:rPr>
@@ -772,7 +790,6 @@
           <w:p>
             <w:pPr>
               <w:pStyle w:val="afb"/>
-              <w:jc w:val="both"/>
               <w:rPr>
                 <w:rFonts w:asciiTheme="minorEastAsia" w:hAnsiTheme="minorEastAsia"/>
                 <w:sz w:val="48"/>
@@ -784,6 +801,7 @@
           <w:p>
             <w:pPr>
               <w:pStyle w:val="afb"/>
+              <w:jc w:val="both"/>
               <w:rPr>
                 <w:rFonts w:asciiTheme="minorEastAsia" w:hAnsiTheme="minorEastAsia"/>
                 <w:sz w:val="48"/>
@@ -1020,1260 +1038,15 @@
               </w:rPr>
             </w:pPr>
           </w:p>
-          <w:p>
-            <w:pPr>
-              <w:pStyle w:val="afb"/>
-              <w:jc w:val="both"/>
-              <w:rPr>
-                <w:rFonts w:asciiTheme="minorEastAsia" w:hAnsiTheme="minorEastAsia"/>
-                <w:sz w:val="48"/>
-                <w:szCs w:val="48"/>
-                <w:lang w:val="en-US" w:eastAsia="zh-HK"/>
-              </w:rPr>
-            </w:pPr>
-          </w:p>
         </w:tc>
       </w:tr>
     </w:tbl>
     <w:p>
       <w:pPr>
-        <w:pStyle w:val="berschrift1noIndex"/>
-        <w:rPr>
-          <w:rFonts w:asciiTheme="minorEastAsia" w:hAnsiTheme="minorEastAsia"/>
-          <w:lang w:val="en-US" w:eastAsia="zh-CN"/>
-        </w:rPr>
-      </w:pPr>
-      <w:r>
-        <w:rPr>
-          <w:rFonts w:asciiTheme="minorEastAsia" w:hAnsiTheme="minorEastAsia" w:hint="eastAsia"/>
-          <w:lang w:val="en-US" w:eastAsia="zh-CN"/>
-        </w:rPr>
-        <w:lastRenderedPageBreak/>
-        <w:t>修订历史</w:t>
-      </w:r>
-    </w:p>
-    <w:tbl>
-      <w:tblPr>
-        <w:tblW w:w="9102" w:type="dxa"/>
-        <w:tblInd w:w="78" w:type="dxa"/>
-        <w:tblBorders>
-          <w:top w:val="single" w:sz="12" w:space="0" w:color="auto"/>
-          <w:left w:val="single" w:sz="12" w:space="0" w:color="auto"/>
-          <w:bottom w:val="single" w:sz="12" w:space="0" w:color="auto"/>
-          <w:right w:val="single" w:sz="12" w:space="0" w:color="auto"/>
-          <w:insideH w:val="single" w:sz="6" w:space="0" w:color="auto"/>
-          <w:insideV w:val="single" w:sz="6" w:space="0" w:color="auto"/>
-        </w:tblBorders>
-        <w:tblLayout w:type="fixed"/>
-        <w:tblLook w:val="04A0" w:firstRow="1" w:lastRow="0" w:firstColumn="1" w:lastColumn="0" w:noHBand="0" w:noVBand="1"/>
-      </w:tblPr>
-      <w:tblGrid>
-        <w:gridCol w:w="2370"/>
-        <w:gridCol w:w="1440"/>
-        <w:gridCol w:w="2160"/>
-        <w:gridCol w:w="3132"/>
-      </w:tblGrid>
-      <w:tr>
-        <w:trPr>
-          <w:trHeight w:val="525"/>
-        </w:trPr>
-        <w:tc>
-          <w:tcPr>
-            <w:tcW w:w="2370" w:type="dxa"/>
-            <w:tcBorders>
-              <w:bottom w:val="dotted" w:sz="4" w:space="0" w:color="auto"/>
-              <w:right w:val="dotted" w:sz="4" w:space="0" w:color="auto"/>
-            </w:tcBorders>
-            <w:shd w:val="clear" w:color="auto" w:fill="FFFFFF" w:themeFill="background1"/>
-          </w:tcPr>
-          <w:p>
-            <w:pPr>
-              <w:jc w:val="center"/>
-              <w:rPr>
-                <w:b/>
-              </w:rPr>
-            </w:pPr>
-            <w:r>
-              <w:rPr>
-                <w:rFonts w:hint="eastAsia"/>
-                <w:b/>
-              </w:rPr>
-              <w:t>日期</w:t>
-            </w:r>
-          </w:p>
-        </w:tc>
-        <w:tc>
-          <w:tcPr>
-            <w:tcW w:w="1440" w:type="dxa"/>
-            <w:tcBorders>
-              <w:left w:val="dotted" w:sz="4" w:space="0" w:color="auto"/>
-              <w:bottom w:val="dotted" w:sz="4" w:space="0" w:color="auto"/>
-              <w:right w:val="dotted" w:sz="4" w:space="0" w:color="auto"/>
-            </w:tcBorders>
-            <w:shd w:val="clear" w:color="auto" w:fill="FFFFFF" w:themeFill="background1"/>
-          </w:tcPr>
-          <w:p>
-            <w:pPr>
-              <w:jc w:val="center"/>
-              <w:rPr>
-                <w:b/>
-              </w:rPr>
-            </w:pPr>
-            <w:r>
-              <w:rPr>
-                <w:rFonts w:hint="eastAsia"/>
-                <w:b/>
-              </w:rPr>
-              <w:t>版本</w:t>
-            </w:r>
-          </w:p>
-        </w:tc>
-        <w:tc>
-          <w:tcPr>
-            <w:tcW w:w="2160" w:type="dxa"/>
-            <w:tcBorders>
-              <w:left w:val="dotted" w:sz="4" w:space="0" w:color="auto"/>
-              <w:bottom w:val="dotted" w:sz="4" w:space="0" w:color="auto"/>
-              <w:right w:val="dotted" w:sz="4" w:space="0" w:color="auto"/>
-            </w:tcBorders>
-            <w:shd w:val="clear" w:color="auto" w:fill="FFFFFF" w:themeFill="background1"/>
-          </w:tcPr>
-          <w:p>
-            <w:pPr>
-              <w:jc w:val="center"/>
-              <w:rPr>
-                <w:b/>
-              </w:rPr>
-            </w:pPr>
-            <w:r>
-              <w:rPr>
-                <w:rFonts w:hint="eastAsia"/>
-                <w:b/>
-              </w:rPr>
-              <w:t>修改者</w:t>
-            </w:r>
-          </w:p>
-        </w:tc>
-        <w:tc>
-          <w:tcPr>
-            <w:tcW w:w="3132" w:type="dxa"/>
-            <w:tcBorders>
-              <w:left w:val="dotted" w:sz="4" w:space="0" w:color="auto"/>
-              <w:bottom w:val="dotted" w:sz="4" w:space="0" w:color="auto"/>
-            </w:tcBorders>
-            <w:shd w:val="clear" w:color="auto" w:fill="FFFFFF" w:themeFill="background1"/>
-          </w:tcPr>
-          <w:p>
-            <w:pPr>
-              <w:jc w:val="center"/>
-              <w:rPr>
-                <w:b/>
-              </w:rPr>
-            </w:pPr>
-            <w:r>
-              <w:rPr>
-                <w:rFonts w:hint="eastAsia"/>
-                <w:b/>
-              </w:rPr>
-              <w:t>描述</w:t>
-            </w:r>
-          </w:p>
-        </w:tc>
-      </w:tr>
-      <w:tr>
-        <w:trPr>
-          <w:trHeight w:val="525"/>
-        </w:trPr>
-        <w:tc>
-          <w:tcPr>
-            <w:tcW w:w="2370" w:type="dxa"/>
-            <w:tcBorders>
-              <w:top w:val="dotted" w:sz="4" w:space="0" w:color="auto"/>
-              <w:bottom w:val="dotted" w:sz="4" w:space="0" w:color="auto"/>
-              <w:right w:val="dotted" w:sz="4" w:space="0" w:color="auto"/>
-            </w:tcBorders>
-            <w:shd w:val="clear" w:color="auto" w:fill="FFFFFF" w:themeFill="background1"/>
-            <w:vAlign w:val="center"/>
-          </w:tcPr>
-          <w:p>
-            <w:pPr>
-              <w:jc w:val="center"/>
-              <w:rPr>
-                <w:rFonts w:asciiTheme="minorEastAsia" w:hAnsiTheme="minorEastAsia" w:cstheme="minorEastAsia"/>
-                <w:sz w:val="21"/>
-                <w:szCs w:val="21"/>
-                <w:lang w:val="en-US"/>
-              </w:rPr>
-            </w:pPr>
-            <w:r>
-              <w:rPr>
-                <w:rFonts w:asciiTheme="minorEastAsia" w:hAnsiTheme="minorEastAsia" w:cstheme="minorEastAsia" w:hint="eastAsia"/>
-                <w:sz w:val="21"/>
-                <w:szCs w:val="21"/>
-                <w:lang w:eastAsia="zh-CN"/>
-              </w:rPr>
-              <w:t>20</w:t>
-            </w:r>
-            <w:r>
-              <w:rPr>
-                <w:rFonts w:asciiTheme="minorEastAsia" w:hAnsiTheme="minorEastAsia" w:cstheme="minorEastAsia"/>
-                <w:sz w:val="21"/>
-                <w:szCs w:val="21"/>
-                <w:lang w:eastAsia="zh-CN"/>
-              </w:rPr>
-              <w:t>23</w:t>
-            </w:r>
-            <w:r>
-              <w:rPr>
-                <w:rFonts w:asciiTheme="minorEastAsia" w:hAnsiTheme="minorEastAsia" w:cstheme="minorEastAsia" w:hint="eastAsia"/>
-                <w:sz w:val="21"/>
-                <w:szCs w:val="21"/>
-                <w:lang w:eastAsia="zh-CN"/>
-              </w:rPr>
-              <w:t>-</w:t>
-            </w:r>
-            <w:r>
-              <w:rPr>
-                <w:rFonts w:asciiTheme="minorEastAsia" w:hAnsiTheme="minorEastAsia" w:cstheme="minorEastAsia"/>
-                <w:sz w:val="21"/>
-                <w:szCs w:val="21"/>
-                <w:lang w:eastAsia="zh-CN"/>
-              </w:rPr>
-              <w:t>0</w:t>
-            </w:r>
-            <w:r>
-              <w:rPr>
-                <w:rFonts w:asciiTheme="minorEastAsia" w:hAnsiTheme="minorEastAsia" w:cstheme="minorEastAsia" w:hint="eastAsia"/>
-                <w:sz w:val="21"/>
-                <w:szCs w:val="21"/>
-                <w:lang w:val="en-US" w:eastAsia="zh-CN"/>
-              </w:rPr>
-              <w:t>1</w:t>
-            </w:r>
-            <w:r>
-              <w:rPr>
-                <w:rFonts w:asciiTheme="minorEastAsia" w:hAnsiTheme="minorEastAsia" w:cstheme="minorEastAsia" w:hint="eastAsia"/>
-                <w:sz w:val="21"/>
-                <w:szCs w:val="21"/>
-                <w:lang w:eastAsia="zh-CN"/>
-              </w:rPr>
-              <w:t>-</w:t>
-            </w:r>
-            <w:r>
-              <w:rPr>
-                <w:rFonts w:asciiTheme="minorEastAsia" w:hAnsiTheme="minorEastAsia" w:cstheme="minorEastAsia" w:hint="eastAsia"/>
-                <w:sz w:val="21"/>
-                <w:szCs w:val="21"/>
-                <w:lang w:val="en-US" w:eastAsia="zh-CN"/>
-              </w:rPr>
-              <w:t>1</w:t>
-            </w:r>
-            <w:r>
-              <w:rPr>
-                <w:rFonts w:asciiTheme="minorEastAsia" w:hAnsiTheme="minorEastAsia" w:cstheme="minorEastAsia"/>
-                <w:sz w:val="21"/>
-                <w:szCs w:val="21"/>
-                <w:lang w:val="en-US" w:eastAsia="zh-CN"/>
-              </w:rPr>
-              <w:t>8</w:t>
-            </w:r>
-          </w:p>
-        </w:tc>
-        <w:tc>
-          <w:tcPr>
-            <w:tcW w:w="1440" w:type="dxa"/>
-            <w:tcBorders>
-              <w:top w:val="dotted" w:sz="4" w:space="0" w:color="auto"/>
-              <w:left w:val="dotted" w:sz="4" w:space="0" w:color="auto"/>
-              <w:bottom w:val="dotted" w:sz="4" w:space="0" w:color="auto"/>
-              <w:right w:val="dotted" w:sz="4" w:space="0" w:color="auto"/>
-            </w:tcBorders>
-            <w:shd w:val="clear" w:color="auto" w:fill="FFFFFF" w:themeFill="background1"/>
-            <w:vAlign w:val="center"/>
-          </w:tcPr>
-          <w:p>
-            <w:pPr>
-              <w:jc w:val="center"/>
-              <w:rPr>
-                <w:rFonts w:asciiTheme="minorEastAsia" w:hAnsiTheme="minorEastAsia" w:cstheme="minorEastAsia"/>
-                <w:sz w:val="21"/>
-                <w:szCs w:val="21"/>
-                <w:lang w:val="en-US"/>
-              </w:rPr>
-            </w:pPr>
-            <w:r>
-              <w:rPr>
-                <w:rFonts w:asciiTheme="minorEastAsia" w:hAnsiTheme="minorEastAsia" w:cstheme="minorEastAsia" w:hint="eastAsia"/>
-                <w:sz w:val="21"/>
-                <w:szCs w:val="21"/>
-                <w:lang w:val="en-US" w:eastAsia="zh-CN"/>
-              </w:rPr>
-              <w:t>0</w:t>
-            </w:r>
-            <w:r>
-              <w:rPr>
-                <w:rFonts w:asciiTheme="minorEastAsia" w:hAnsiTheme="minorEastAsia" w:cstheme="minorEastAsia" w:hint="eastAsia"/>
-                <w:sz w:val="21"/>
-                <w:szCs w:val="21"/>
-                <w:lang w:eastAsia="zh-CN"/>
-              </w:rPr>
-              <w:t>.</w:t>
-            </w:r>
-            <w:r>
-              <w:rPr>
-                <w:rFonts w:asciiTheme="minorEastAsia" w:hAnsiTheme="minorEastAsia" w:cstheme="minorEastAsia" w:hint="eastAsia"/>
-                <w:sz w:val="21"/>
-                <w:szCs w:val="21"/>
-                <w:lang w:val="en-US" w:eastAsia="zh-CN"/>
-              </w:rPr>
-              <w:t>8</w:t>
-            </w:r>
-          </w:p>
-        </w:tc>
-        <w:tc>
-          <w:tcPr>
-            <w:tcW w:w="2160" w:type="dxa"/>
-            <w:tcBorders>
-              <w:top w:val="dotted" w:sz="4" w:space="0" w:color="auto"/>
-              <w:left w:val="dotted" w:sz="4" w:space="0" w:color="auto"/>
-              <w:bottom w:val="dotted" w:sz="4" w:space="0" w:color="auto"/>
-              <w:right w:val="dotted" w:sz="4" w:space="0" w:color="auto"/>
-            </w:tcBorders>
-            <w:shd w:val="clear" w:color="auto" w:fill="FFFFFF" w:themeFill="background1"/>
-            <w:vAlign w:val="center"/>
-          </w:tcPr>
-          <w:p>
-            <w:pPr>
-              <w:jc w:val="center"/>
-              <w:rPr>
-                <w:rFonts w:asciiTheme="minorEastAsia" w:hAnsiTheme="minorEastAsia" w:cstheme="minorEastAsia"/>
-                <w:sz w:val="21"/>
-                <w:szCs w:val="21"/>
-                <w:lang w:val="en-US" w:eastAsia="zh-CN"/>
-              </w:rPr>
-            </w:pPr>
-            <w:r>
-              <w:rPr>
-                <w:rFonts w:asciiTheme="minorEastAsia" w:hAnsiTheme="minorEastAsia" w:cstheme="minorEastAsia" w:hint="eastAsia"/>
-                <w:sz w:val="21"/>
-                <w:szCs w:val="21"/>
-                <w:lang w:val="en-US" w:eastAsia="zh-CN"/>
-              </w:rPr>
-              <w:t>吴俊伟</w:t>
-            </w:r>
-          </w:p>
-        </w:tc>
-        <w:tc>
-          <w:tcPr>
-            <w:tcW w:w="3132" w:type="dxa"/>
-            <w:tcBorders>
-              <w:top w:val="dotted" w:sz="4" w:space="0" w:color="auto"/>
-              <w:left w:val="dotted" w:sz="4" w:space="0" w:color="auto"/>
-              <w:bottom w:val="dotted" w:sz="4" w:space="0" w:color="auto"/>
-            </w:tcBorders>
-            <w:shd w:val="clear" w:color="auto" w:fill="FFFFFF" w:themeFill="background1"/>
-            <w:vAlign w:val="center"/>
-          </w:tcPr>
-          <w:p>
-            <w:pPr>
-              <w:pStyle w:val="11"/>
-              <w:jc w:val="center"/>
-              <w:rPr>
-                <w:rFonts w:asciiTheme="minorEastAsia" w:hAnsiTheme="minorEastAsia" w:cstheme="minorEastAsia"/>
-                <w:sz w:val="21"/>
-                <w:szCs w:val="21"/>
-                <w:lang w:eastAsia="zh-CN"/>
-              </w:rPr>
-            </w:pPr>
-            <w:r>
-              <w:rPr>
-                <w:rFonts w:asciiTheme="minorEastAsia" w:hAnsiTheme="minorEastAsia" w:cstheme="minorEastAsia" w:hint="eastAsia"/>
-                <w:sz w:val="21"/>
-                <w:szCs w:val="21"/>
-                <w:lang w:eastAsia="zh-CN"/>
-              </w:rPr>
-              <w:t>新增了总体框架设计图</w:t>
-            </w:r>
-          </w:p>
-        </w:tc>
-      </w:tr>
-      <w:tr>
-        <w:trPr>
-          <w:trHeight w:val="525"/>
-        </w:trPr>
-        <w:tc>
-          <w:tcPr>
-            <w:tcW w:w="2370" w:type="dxa"/>
-            <w:tcBorders>
-              <w:top w:val="dotted" w:sz="4" w:space="0" w:color="auto"/>
-              <w:bottom w:val="dotted" w:sz="4" w:space="0" w:color="auto"/>
-              <w:right w:val="dotted" w:sz="4" w:space="0" w:color="auto"/>
-            </w:tcBorders>
-            <w:shd w:val="clear" w:color="auto" w:fill="FFFFFF" w:themeFill="background1"/>
-            <w:vAlign w:val="center"/>
-          </w:tcPr>
-          <w:p>
-            <w:pPr>
-              <w:jc w:val="center"/>
-              <w:rPr>
-                <w:rFonts w:asciiTheme="minorEastAsia" w:hAnsiTheme="minorEastAsia" w:cstheme="minorEastAsia"/>
-                <w:sz w:val="21"/>
-                <w:szCs w:val="21"/>
-                <w:lang w:val="en-US" w:eastAsia="zh-CN"/>
-              </w:rPr>
-            </w:pPr>
-            <w:r>
-              <w:rPr>
-                <w:rFonts w:asciiTheme="minorEastAsia" w:hAnsiTheme="minorEastAsia" w:cstheme="minorEastAsia" w:hint="eastAsia"/>
-                <w:sz w:val="21"/>
-                <w:szCs w:val="21"/>
-                <w:lang w:eastAsia="zh-CN"/>
-              </w:rPr>
-              <w:t>201</w:t>
-            </w:r>
-            <w:r>
-              <w:rPr>
-                <w:rFonts w:asciiTheme="minorEastAsia" w:hAnsiTheme="minorEastAsia" w:cstheme="minorEastAsia" w:hint="eastAsia"/>
-                <w:sz w:val="21"/>
-                <w:szCs w:val="21"/>
-                <w:lang w:val="en-US" w:eastAsia="zh-CN"/>
-              </w:rPr>
-              <w:t>8</w:t>
-            </w:r>
-            <w:r>
-              <w:rPr>
-                <w:rFonts w:asciiTheme="minorEastAsia" w:hAnsiTheme="minorEastAsia" w:cstheme="minorEastAsia" w:hint="eastAsia"/>
-                <w:sz w:val="21"/>
-                <w:szCs w:val="21"/>
-                <w:lang w:eastAsia="zh-CN"/>
-              </w:rPr>
-              <w:t>-</w:t>
-            </w:r>
-            <w:r>
-              <w:rPr>
-                <w:rFonts w:asciiTheme="minorEastAsia" w:hAnsiTheme="minorEastAsia" w:cstheme="minorEastAsia"/>
-                <w:sz w:val="21"/>
-                <w:szCs w:val="21"/>
-                <w:lang w:val="en-US" w:eastAsia="zh-CN"/>
-              </w:rPr>
-              <w:t>01</w:t>
-            </w:r>
-            <w:r>
-              <w:rPr>
-                <w:rFonts w:asciiTheme="minorEastAsia" w:hAnsiTheme="minorEastAsia" w:cstheme="minorEastAsia" w:hint="eastAsia"/>
-                <w:sz w:val="21"/>
-                <w:szCs w:val="21"/>
-                <w:lang w:eastAsia="zh-CN"/>
-              </w:rPr>
-              <w:t>-</w:t>
-            </w:r>
-            <w:r>
-              <w:rPr>
-                <w:rFonts w:asciiTheme="minorEastAsia" w:hAnsiTheme="minorEastAsia" w:cstheme="minorEastAsia" w:hint="eastAsia"/>
-                <w:sz w:val="21"/>
-                <w:szCs w:val="21"/>
-                <w:lang w:val="en-US" w:eastAsia="zh-CN"/>
-              </w:rPr>
-              <w:t>19</w:t>
-            </w:r>
-          </w:p>
-        </w:tc>
-        <w:tc>
-          <w:tcPr>
-            <w:tcW w:w="1440" w:type="dxa"/>
-            <w:tcBorders>
-              <w:top w:val="dotted" w:sz="4" w:space="0" w:color="auto"/>
-              <w:left w:val="dotted" w:sz="4" w:space="0" w:color="auto"/>
-              <w:bottom w:val="dotted" w:sz="4" w:space="0" w:color="auto"/>
-              <w:right w:val="dotted" w:sz="4" w:space="0" w:color="auto"/>
-            </w:tcBorders>
-            <w:shd w:val="clear" w:color="auto" w:fill="FFFFFF" w:themeFill="background1"/>
-            <w:vAlign w:val="center"/>
-          </w:tcPr>
-          <w:p>
-            <w:pPr>
-              <w:jc w:val="center"/>
-              <w:rPr>
-                <w:rFonts w:asciiTheme="minorEastAsia" w:hAnsiTheme="minorEastAsia" w:cstheme="minorEastAsia"/>
-                <w:sz w:val="21"/>
-                <w:szCs w:val="21"/>
-                <w:lang w:val="en-US" w:eastAsia="zh-CN"/>
-              </w:rPr>
-            </w:pPr>
-            <w:r>
-              <w:rPr>
-                <w:rFonts w:asciiTheme="minorEastAsia" w:hAnsiTheme="minorEastAsia" w:cstheme="minorEastAsia" w:hint="eastAsia"/>
-                <w:sz w:val="21"/>
-                <w:szCs w:val="21"/>
-                <w:lang w:val="en-US" w:eastAsia="zh-CN"/>
-              </w:rPr>
-              <w:t>1.0</w:t>
-            </w:r>
-          </w:p>
-        </w:tc>
-        <w:tc>
-          <w:tcPr>
-            <w:tcW w:w="2160" w:type="dxa"/>
-            <w:tcBorders>
-              <w:top w:val="dotted" w:sz="4" w:space="0" w:color="auto"/>
-              <w:left w:val="dotted" w:sz="4" w:space="0" w:color="auto"/>
-              <w:bottom w:val="dotted" w:sz="4" w:space="0" w:color="auto"/>
-              <w:right w:val="dotted" w:sz="4" w:space="0" w:color="auto"/>
-            </w:tcBorders>
-            <w:shd w:val="clear" w:color="auto" w:fill="FFFFFF" w:themeFill="background1"/>
-            <w:vAlign w:val="center"/>
-          </w:tcPr>
-          <w:p>
-            <w:pPr>
-              <w:jc w:val="center"/>
-              <w:rPr>
-                <w:rFonts w:asciiTheme="minorEastAsia" w:hAnsiTheme="minorEastAsia" w:cstheme="minorEastAsia"/>
-                <w:sz w:val="21"/>
-                <w:szCs w:val="21"/>
-                <w:lang w:val="en-US" w:eastAsia="zh-CN"/>
-              </w:rPr>
-            </w:pPr>
-            <w:r>
-              <w:rPr>
-                <w:rFonts w:asciiTheme="minorEastAsia" w:hAnsiTheme="minorEastAsia" w:cstheme="minorEastAsia" w:hint="eastAsia"/>
-                <w:sz w:val="21"/>
-                <w:szCs w:val="21"/>
-                <w:lang w:val="en-US" w:eastAsia="zh-CN"/>
-              </w:rPr>
-              <w:t>吴俊伟</w:t>
-            </w:r>
-          </w:p>
-        </w:tc>
-        <w:tc>
-          <w:tcPr>
-            <w:tcW w:w="3132" w:type="dxa"/>
-            <w:tcBorders>
-              <w:top w:val="dotted" w:sz="4" w:space="0" w:color="auto"/>
-              <w:left w:val="dotted" w:sz="4" w:space="0" w:color="auto"/>
-              <w:bottom w:val="dotted" w:sz="4" w:space="0" w:color="auto"/>
-            </w:tcBorders>
-            <w:shd w:val="clear" w:color="auto" w:fill="FFFFFF" w:themeFill="background1"/>
-            <w:vAlign w:val="center"/>
-          </w:tcPr>
-          <w:p>
-            <w:pPr>
-              <w:pStyle w:val="11"/>
-              <w:jc w:val="center"/>
-              <w:rPr>
-                <w:rFonts w:asciiTheme="minorEastAsia" w:hAnsiTheme="minorEastAsia" w:cstheme="minorEastAsia"/>
-                <w:sz w:val="21"/>
-                <w:szCs w:val="21"/>
-                <w:lang w:eastAsia="zh-CN"/>
-              </w:rPr>
-            </w:pPr>
-            <w:r>
-              <w:rPr>
-                <w:rFonts w:asciiTheme="minorEastAsia" w:hAnsiTheme="minorEastAsia" w:cstheme="minorEastAsia" w:hint="eastAsia"/>
-                <w:sz w:val="21"/>
-                <w:szCs w:val="21"/>
-                <w:lang w:eastAsia="zh-CN"/>
-              </w:rPr>
-              <w:t>完善了</w:t>
-            </w:r>
-            <w:r>
-              <w:rPr>
-                <w:rFonts w:asciiTheme="minorEastAsia" w:hAnsiTheme="minorEastAsia" w:cstheme="minorEastAsia" w:hint="eastAsia"/>
-                <w:sz w:val="21"/>
-                <w:szCs w:val="21"/>
-                <w:lang w:eastAsia="zh-CN"/>
-              </w:rPr>
-              <w:t>功能模块及对外接口说明</w:t>
-            </w:r>
-          </w:p>
-        </w:tc>
-      </w:tr>
-      <w:tr>
-        <w:trPr>
-          <w:trHeight w:val="525"/>
-        </w:trPr>
-        <w:tc>
-          <w:tcPr>
-            <w:tcW w:w="2370" w:type="dxa"/>
-            <w:tcBorders>
-              <w:top w:val="dotted" w:sz="4" w:space="0" w:color="auto"/>
-              <w:bottom w:val="dotted" w:sz="4" w:space="0" w:color="auto"/>
-              <w:right w:val="dotted" w:sz="4" w:space="0" w:color="auto"/>
-            </w:tcBorders>
-            <w:shd w:val="clear" w:color="auto" w:fill="FFFFFF" w:themeFill="background1"/>
-            <w:vAlign w:val="center"/>
-          </w:tcPr>
-          <w:p>
-            <w:pPr>
-              <w:rPr>
-                <w:lang w:val="en-US" w:eastAsia="zh-CN"/>
-              </w:rPr>
-            </w:pPr>
-          </w:p>
-        </w:tc>
-        <w:tc>
-          <w:tcPr>
-            <w:tcW w:w="1440" w:type="dxa"/>
-            <w:tcBorders>
-              <w:top w:val="dotted" w:sz="4" w:space="0" w:color="auto"/>
-              <w:left w:val="dotted" w:sz="4" w:space="0" w:color="auto"/>
-              <w:bottom w:val="dotted" w:sz="4" w:space="0" w:color="auto"/>
-              <w:right w:val="dotted" w:sz="4" w:space="0" w:color="auto"/>
-            </w:tcBorders>
-            <w:shd w:val="clear" w:color="auto" w:fill="FFFFFF" w:themeFill="background1"/>
-            <w:vAlign w:val="center"/>
-          </w:tcPr>
-          <w:p/>
-        </w:tc>
-        <w:tc>
-          <w:tcPr>
-            <w:tcW w:w="2160" w:type="dxa"/>
-            <w:tcBorders>
-              <w:top w:val="dotted" w:sz="4" w:space="0" w:color="auto"/>
-              <w:left w:val="dotted" w:sz="4" w:space="0" w:color="auto"/>
-              <w:bottom w:val="dotted" w:sz="4" w:space="0" w:color="auto"/>
-              <w:right w:val="dotted" w:sz="4" w:space="0" w:color="auto"/>
-            </w:tcBorders>
-            <w:shd w:val="clear" w:color="auto" w:fill="FFFFFF" w:themeFill="background1"/>
-            <w:vAlign w:val="center"/>
-          </w:tcPr>
-          <w:p/>
-        </w:tc>
-        <w:tc>
-          <w:tcPr>
-            <w:tcW w:w="3132" w:type="dxa"/>
-            <w:tcBorders>
-              <w:top w:val="dotted" w:sz="4" w:space="0" w:color="auto"/>
-              <w:left w:val="dotted" w:sz="4" w:space="0" w:color="auto"/>
-              <w:bottom w:val="dotted" w:sz="4" w:space="0" w:color="auto"/>
-            </w:tcBorders>
-            <w:shd w:val="clear" w:color="auto" w:fill="FFFFFF" w:themeFill="background1"/>
-            <w:vAlign w:val="center"/>
-          </w:tcPr>
-          <w:p>
-            <w:pPr>
-              <w:pStyle w:val="11"/>
-            </w:pPr>
-          </w:p>
-        </w:tc>
-      </w:tr>
-      <w:tr>
-        <w:trPr>
-          <w:trHeight w:val="525"/>
-        </w:trPr>
-        <w:tc>
-          <w:tcPr>
-            <w:tcW w:w="2370" w:type="dxa"/>
-            <w:tcBorders>
-              <w:top w:val="dotted" w:sz="4" w:space="0" w:color="auto"/>
-              <w:bottom w:val="dotted" w:sz="4" w:space="0" w:color="auto"/>
-              <w:right w:val="dotted" w:sz="4" w:space="0" w:color="auto"/>
-            </w:tcBorders>
-            <w:shd w:val="clear" w:color="auto" w:fill="FFFFFF" w:themeFill="background1"/>
-            <w:vAlign w:val="center"/>
-          </w:tcPr>
-          <w:p>
-            <w:pPr>
-              <w:rPr>
-                <w:lang w:eastAsia="zh-CN"/>
-              </w:rPr>
-            </w:pPr>
-          </w:p>
-        </w:tc>
-        <w:tc>
-          <w:tcPr>
-            <w:tcW w:w="1440" w:type="dxa"/>
-            <w:tcBorders>
-              <w:top w:val="dotted" w:sz="4" w:space="0" w:color="auto"/>
-              <w:left w:val="dotted" w:sz="4" w:space="0" w:color="auto"/>
-              <w:bottom w:val="dotted" w:sz="4" w:space="0" w:color="auto"/>
-              <w:right w:val="dotted" w:sz="4" w:space="0" w:color="auto"/>
-            </w:tcBorders>
-            <w:shd w:val="clear" w:color="auto" w:fill="FFFFFF" w:themeFill="background1"/>
-            <w:vAlign w:val="center"/>
-          </w:tcPr>
-          <w:p>
-            <w:pPr>
-              <w:rPr>
-                <w:lang w:eastAsia="zh-CN"/>
-              </w:rPr>
-            </w:pPr>
-          </w:p>
-        </w:tc>
-        <w:tc>
-          <w:tcPr>
-            <w:tcW w:w="2160" w:type="dxa"/>
-            <w:tcBorders>
-              <w:top w:val="dotted" w:sz="4" w:space="0" w:color="auto"/>
-              <w:left w:val="dotted" w:sz="4" w:space="0" w:color="auto"/>
-              <w:bottom w:val="dotted" w:sz="4" w:space="0" w:color="auto"/>
-              <w:right w:val="dotted" w:sz="4" w:space="0" w:color="auto"/>
-            </w:tcBorders>
-            <w:shd w:val="clear" w:color="auto" w:fill="FFFFFF" w:themeFill="background1"/>
-            <w:vAlign w:val="center"/>
-          </w:tcPr>
-          <w:p>
-            <w:pPr>
-              <w:rPr>
-                <w:lang w:eastAsia="zh-CN"/>
-              </w:rPr>
-            </w:pPr>
-          </w:p>
-        </w:tc>
-        <w:tc>
-          <w:tcPr>
-            <w:tcW w:w="3132" w:type="dxa"/>
-            <w:tcBorders>
-              <w:top w:val="dotted" w:sz="4" w:space="0" w:color="auto"/>
-              <w:left w:val="dotted" w:sz="4" w:space="0" w:color="auto"/>
-              <w:bottom w:val="dotted" w:sz="4" w:space="0" w:color="auto"/>
-            </w:tcBorders>
-            <w:shd w:val="clear" w:color="auto" w:fill="FFFFFF" w:themeFill="background1"/>
-            <w:vAlign w:val="center"/>
-          </w:tcPr>
-          <w:p>
-            <w:pPr>
-              <w:pStyle w:val="11"/>
-            </w:pPr>
-          </w:p>
-        </w:tc>
-      </w:tr>
-      <w:tr>
-        <w:trPr>
-          <w:trHeight w:val="525"/>
-        </w:trPr>
-        <w:tc>
-          <w:tcPr>
-            <w:tcW w:w="2370" w:type="dxa"/>
-            <w:tcBorders>
-              <w:top w:val="dotted" w:sz="4" w:space="0" w:color="auto"/>
-              <w:bottom w:val="dotted" w:sz="4" w:space="0" w:color="auto"/>
-              <w:right w:val="dotted" w:sz="4" w:space="0" w:color="auto"/>
-            </w:tcBorders>
-            <w:shd w:val="clear" w:color="auto" w:fill="FFFFFF" w:themeFill="background1"/>
-            <w:vAlign w:val="center"/>
-          </w:tcPr>
-          <w:p/>
-        </w:tc>
-        <w:tc>
-          <w:tcPr>
-            <w:tcW w:w="1440" w:type="dxa"/>
-            <w:tcBorders>
-              <w:top w:val="dotted" w:sz="4" w:space="0" w:color="auto"/>
-              <w:left w:val="dotted" w:sz="4" w:space="0" w:color="auto"/>
-              <w:bottom w:val="dotted" w:sz="4" w:space="0" w:color="auto"/>
-              <w:right w:val="dotted" w:sz="4" w:space="0" w:color="auto"/>
-            </w:tcBorders>
-            <w:shd w:val="clear" w:color="auto" w:fill="FFFFFF" w:themeFill="background1"/>
-            <w:vAlign w:val="center"/>
-          </w:tcPr>
-          <w:p/>
-        </w:tc>
-        <w:tc>
-          <w:tcPr>
-            <w:tcW w:w="2160" w:type="dxa"/>
-            <w:tcBorders>
-              <w:top w:val="dotted" w:sz="4" w:space="0" w:color="auto"/>
-              <w:left w:val="dotted" w:sz="4" w:space="0" w:color="auto"/>
-              <w:bottom w:val="dotted" w:sz="4" w:space="0" w:color="auto"/>
-              <w:right w:val="dotted" w:sz="4" w:space="0" w:color="auto"/>
-            </w:tcBorders>
-            <w:shd w:val="clear" w:color="auto" w:fill="FFFFFF" w:themeFill="background1"/>
-            <w:vAlign w:val="center"/>
-          </w:tcPr>
-          <w:p/>
-        </w:tc>
-        <w:tc>
-          <w:tcPr>
-            <w:tcW w:w="3132" w:type="dxa"/>
-            <w:tcBorders>
-              <w:top w:val="dotted" w:sz="4" w:space="0" w:color="auto"/>
-              <w:left w:val="dotted" w:sz="4" w:space="0" w:color="auto"/>
-              <w:bottom w:val="dotted" w:sz="4" w:space="0" w:color="auto"/>
-            </w:tcBorders>
-            <w:shd w:val="clear" w:color="auto" w:fill="FFFFFF" w:themeFill="background1"/>
-            <w:vAlign w:val="center"/>
-          </w:tcPr>
-          <w:p>
-            <w:pPr>
-              <w:pStyle w:val="11"/>
-            </w:pPr>
-          </w:p>
-        </w:tc>
-      </w:tr>
-      <w:tr>
-        <w:trPr>
-          <w:trHeight w:val="525"/>
-        </w:trPr>
-        <w:tc>
-          <w:tcPr>
-            <w:tcW w:w="2370" w:type="dxa"/>
-            <w:tcBorders>
-              <w:top w:val="dotted" w:sz="4" w:space="0" w:color="auto"/>
-              <w:bottom w:val="dotted" w:sz="4" w:space="0" w:color="auto"/>
-              <w:right w:val="dotted" w:sz="4" w:space="0" w:color="auto"/>
-            </w:tcBorders>
-            <w:shd w:val="clear" w:color="auto" w:fill="FFFFFF" w:themeFill="background1"/>
-            <w:vAlign w:val="center"/>
-          </w:tcPr>
-          <w:p/>
-        </w:tc>
-        <w:tc>
-          <w:tcPr>
-            <w:tcW w:w="1440" w:type="dxa"/>
-            <w:tcBorders>
-              <w:top w:val="dotted" w:sz="4" w:space="0" w:color="auto"/>
-              <w:left w:val="dotted" w:sz="4" w:space="0" w:color="auto"/>
-              <w:bottom w:val="dotted" w:sz="4" w:space="0" w:color="auto"/>
-              <w:right w:val="dotted" w:sz="4" w:space="0" w:color="auto"/>
-            </w:tcBorders>
-            <w:shd w:val="clear" w:color="auto" w:fill="FFFFFF" w:themeFill="background1"/>
-            <w:vAlign w:val="center"/>
-          </w:tcPr>
-          <w:p/>
-        </w:tc>
-        <w:tc>
-          <w:tcPr>
-            <w:tcW w:w="2160" w:type="dxa"/>
-            <w:tcBorders>
-              <w:top w:val="dotted" w:sz="4" w:space="0" w:color="auto"/>
-              <w:left w:val="dotted" w:sz="4" w:space="0" w:color="auto"/>
-              <w:bottom w:val="dotted" w:sz="4" w:space="0" w:color="auto"/>
-              <w:right w:val="dotted" w:sz="4" w:space="0" w:color="auto"/>
-            </w:tcBorders>
-            <w:shd w:val="clear" w:color="auto" w:fill="FFFFFF" w:themeFill="background1"/>
-            <w:vAlign w:val="center"/>
-          </w:tcPr>
-          <w:p/>
-        </w:tc>
-        <w:tc>
-          <w:tcPr>
-            <w:tcW w:w="3132" w:type="dxa"/>
-            <w:tcBorders>
-              <w:top w:val="dotted" w:sz="4" w:space="0" w:color="auto"/>
-              <w:left w:val="dotted" w:sz="4" w:space="0" w:color="auto"/>
-              <w:bottom w:val="dotted" w:sz="4" w:space="0" w:color="auto"/>
-            </w:tcBorders>
-            <w:shd w:val="clear" w:color="auto" w:fill="FFFFFF" w:themeFill="background1"/>
-            <w:vAlign w:val="center"/>
-          </w:tcPr>
-          <w:p>
-            <w:pPr>
-              <w:pStyle w:val="11"/>
-            </w:pPr>
-          </w:p>
-        </w:tc>
-      </w:tr>
-      <w:tr>
-        <w:trPr>
-          <w:trHeight w:val="525"/>
-        </w:trPr>
-        <w:tc>
-          <w:tcPr>
-            <w:tcW w:w="2370" w:type="dxa"/>
-            <w:tcBorders>
-              <w:top w:val="dotted" w:sz="4" w:space="0" w:color="auto"/>
-              <w:bottom w:val="dotted" w:sz="4" w:space="0" w:color="auto"/>
-              <w:right w:val="dotted" w:sz="4" w:space="0" w:color="auto"/>
-            </w:tcBorders>
-            <w:shd w:val="clear" w:color="auto" w:fill="FFFFFF" w:themeFill="background1"/>
-            <w:vAlign w:val="center"/>
-          </w:tcPr>
-          <w:p/>
-        </w:tc>
-        <w:tc>
-          <w:tcPr>
-            <w:tcW w:w="1440" w:type="dxa"/>
-            <w:tcBorders>
-              <w:top w:val="dotted" w:sz="4" w:space="0" w:color="auto"/>
-              <w:left w:val="dotted" w:sz="4" w:space="0" w:color="auto"/>
-              <w:bottom w:val="dotted" w:sz="4" w:space="0" w:color="auto"/>
-              <w:right w:val="dotted" w:sz="4" w:space="0" w:color="auto"/>
-            </w:tcBorders>
-            <w:shd w:val="clear" w:color="auto" w:fill="FFFFFF" w:themeFill="background1"/>
-            <w:vAlign w:val="center"/>
-          </w:tcPr>
-          <w:p/>
-        </w:tc>
-        <w:tc>
-          <w:tcPr>
-            <w:tcW w:w="2160" w:type="dxa"/>
-            <w:tcBorders>
-              <w:top w:val="dotted" w:sz="4" w:space="0" w:color="auto"/>
-              <w:left w:val="dotted" w:sz="4" w:space="0" w:color="auto"/>
-              <w:bottom w:val="dotted" w:sz="4" w:space="0" w:color="auto"/>
-              <w:right w:val="dotted" w:sz="4" w:space="0" w:color="auto"/>
-            </w:tcBorders>
-            <w:shd w:val="clear" w:color="auto" w:fill="FFFFFF" w:themeFill="background1"/>
-            <w:vAlign w:val="center"/>
-          </w:tcPr>
-          <w:p/>
-        </w:tc>
-        <w:tc>
-          <w:tcPr>
-            <w:tcW w:w="3132" w:type="dxa"/>
-            <w:tcBorders>
-              <w:top w:val="dotted" w:sz="4" w:space="0" w:color="auto"/>
-              <w:left w:val="dotted" w:sz="4" w:space="0" w:color="auto"/>
-              <w:bottom w:val="dotted" w:sz="4" w:space="0" w:color="auto"/>
-            </w:tcBorders>
-            <w:shd w:val="clear" w:color="auto" w:fill="FFFFFF" w:themeFill="background1"/>
-            <w:vAlign w:val="center"/>
-          </w:tcPr>
-          <w:p/>
-        </w:tc>
-      </w:tr>
-      <w:tr>
-        <w:trPr>
-          <w:trHeight w:val="525"/>
-        </w:trPr>
-        <w:tc>
-          <w:tcPr>
-            <w:tcW w:w="2370" w:type="dxa"/>
-            <w:tcBorders>
-              <w:top w:val="dotted" w:sz="4" w:space="0" w:color="auto"/>
-              <w:bottom w:val="single" w:sz="12" w:space="0" w:color="auto"/>
-              <w:right w:val="dotted" w:sz="4" w:space="0" w:color="auto"/>
-            </w:tcBorders>
-            <w:shd w:val="clear" w:color="auto" w:fill="FFFFFF" w:themeFill="background1"/>
-            <w:vAlign w:val="center"/>
-          </w:tcPr>
-          <w:p/>
-        </w:tc>
-        <w:tc>
-          <w:tcPr>
-            <w:tcW w:w="1440" w:type="dxa"/>
-            <w:tcBorders>
-              <w:top w:val="dotted" w:sz="4" w:space="0" w:color="auto"/>
-              <w:left w:val="dotted" w:sz="4" w:space="0" w:color="auto"/>
-              <w:bottom w:val="single" w:sz="12" w:space="0" w:color="auto"/>
-              <w:right w:val="dotted" w:sz="4" w:space="0" w:color="auto"/>
-            </w:tcBorders>
-            <w:shd w:val="clear" w:color="auto" w:fill="FFFFFF" w:themeFill="background1"/>
-            <w:vAlign w:val="center"/>
-          </w:tcPr>
-          <w:p/>
-        </w:tc>
-        <w:tc>
-          <w:tcPr>
-            <w:tcW w:w="2160" w:type="dxa"/>
-            <w:tcBorders>
-              <w:top w:val="dotted" w:sz="4" w:space="0" w:color="auto"/>
-              <w:left w:val="dotted" w:sz="4" w:space="0" w:color="auto"/>
-              <w:bottom w:val="single" w:sz="12" w:space="0" w:color="auto"/>
-              <w:right w:val="dotted" w:sz="4" w:space="0" w:color="auto"/>
-            </w:tcBorders>
-            <w:shd w:val="clear" w:color="auto" w:fill="FFFFFF" w:themeFill="background1"/>
-            <w:vAlign w:val="center"/>
-          </w:tcPr>
-          <w:p/>
-        </w:tc>
-        <w:tc>
-          <w:tcPr>
-            <w:tcW w:w="3132" w:type="dxa"/>
-            <w:tcBorders>
-              <w:top w:val="dotted" w:sz="4" w:space="0" w:color="auto"/>
-              <w:left w:val="dotted" w:sz="4" w:space="0" w:color="auto"/>
-              <w:bottom w:val="single" w:sz="12" w:space="0" w:color="auto"/>
-            </w:tcBorders>
-            <w:shd w:val="clear" w:color="auto" w:fill="FFFFFF" w:themeFill="background1"/>
-            <w:vAlign w:val="center"/>
-          </w:tcPr>
-          <w:p/>
-        </w:tc>
-      </w:tr>
-    </w:tbl>
-    <w:p>
-      <w:pPr>
-        <w:spacing w:after="0"/>
-        <w:rPr>
-          <w:rFonts w:asciiTheme="minorEastAsia" w:hAnsiTheme="minorEastAsia"/>
-          <w:b/>
-          <w:bCs/>
-          <w:sz w:val="28"/>
-          <w:szCs w:val="28"/>
-          <w:lang w:val="en-US" w:eastAsia="zh-CN"/>
-        </w:rPr>
-      </w:pPr>
-    </w:p>
-    <w:p>
-      <w:pPr>
-        <w:spacing w:after="0"/>
-        <w:rPr>
-          <w:rFonts w:asciiTheme="minorEastAsia" w:hAnsiTheme="minorEastAsia"/>
-          <w:b/>
-          <w:bCs/>
-          <w:sz w:val="28"/>
-          <w:szCs w:val="28"/>
-          <w:lang w:val="en-US" w:eastAsia="zh-CN"/>
-        </w:rPr>
-      </w:pPr>
-    </w:p>
-    <w:p>
-      <w:pPr>
-        <w:spacing w:after="0"/>
-        <w:rPr>
-          <w:rFonts w:asciiTheme="minorEastAsia" w:hAnsiTheme="minorEastAsia"/>
-          <w:b/>
-          <w:bCs/>
-          <w:sz w:val="28"/>
-          <w:szCs w:val="28"/>
-          <w:lang w:val="en-US" w:eastAsia="zh-CN"/>
-        </w:rPr>
-      </w:pPr>
-    </w:p>
-    <w:p>
-      <w:pPr>
-        <w:spacing w:after="0"/>
-        <w:rPr>
-          <w:rFonts w:asciiTheme="minorEastAsia" w:hAnsiTheme="minorEastAsia"/>
-          <w:b/>
-          <w:bCs/>
-          <w:sz w:val="28"/>
-          <w:szCs w:val="28"/>
-          <w:lang w:val="en-US" w:eastAsia="zh-CN"/>
-        </w:rPr>
-      </w:pPr>
-    </w:p>
-    <w:p>
-      <w:pPr>
-        <w:spacing w:after="0"/>
-        <w:rPr>
-          <w:rFonts w:asciiTheme="minorEastAsia" w:hAnsiTheme="minorEastAsia"/>
-          <w:b/>
-          <w:bCs/>
-          <w:sz w:val="28"/>
-          <w:szCs w:val="28"/>
-          <w:lang w:val="en-US" w:eastAsia="zh-CN"/>
-        </w:rPr>
-      </w:pPr>
-    </w:p>
-    <w:p>
-      <w:pPr>
-        <w:spacing w:after="0"/>
-        <w:rPr>
-          <w:rFonts w:asciiTheme="minorEastAsia" w:hAnsiTheme="minorEastAsia"/>
-          <w:b/>
-          <w:bCs/>
-          <w:sz w:val="28"/>
-          <w:szCs w:val="28"/>
-          <w:lang w:val="en-US" w:eastAsia="zh-CN"/>
-        </w:rPr>
-      </w:pPr>
-    </w:p>
-    <w:p>
-      <w:pPr>
-        <w:spacing w:after="0"/>
-        <w:rPr>
-          <w:rFonts w:asciiTheme="minorEastAsia" w:hAnsiTheme="minorEastAsia"/>
-          <w:b/>
-          <w:bCs/>
-          <w:sz w:val="28"/>
-          <w:szCs w:val="28"/>
-          <w:lang w:val="en-US" w:eastAsia="zh-CN"/>
-        </w:rPr>
-      </w:pPr>
-    </w:p>
-    <w:p>
-      <w:pPr>
-        <w:spacing w:after="0"/>
-        <w:rPr>
-          <w:rFonts w:asciiTheme="minorEastAsia" w:hAnsiTheme="minorEastAsia"/>
-          <w:b/>
-          <w:bCs/>
-          <w:sz w:val="28"/>
-          <w:szCs w:val="28"/>
-          <w:lang w:val="en-US" w:eastAsia="zh-CN"/>
-        </w:rPr>
-      </w:pPr>
-    </w:p>
-    <w:p>
-      <w:pPr>
-        <w:spacing w:after="0"/>
-        <w:rPr>
-          <w:rFonts w:asciiTheme="minorEastAsia" w:hAnsiTheme="minorEastAsia"/>
-          <w:b/>
-          <w:bCs/>
-          <w:sz w:val="28"/>
-          <w:szCs w:val="28"/>
-          <w:lang w:val="en-US" w:eastAsia="zh-CN"/>
-        </w:rPr>
-      </w:pPr>
-    </w:p>
-    <w:p>
-      <w:pPr>
-        <w:spacing w:after="0"/>
-        <w:rPr>
-          <w:rFonts w:asciiTheme="minorEastAsia" w:hAnsiTheme="minorEastAsia"/>
-          <w:b/>
-          <w:bCs/>
-          <w:sz w:val="28"/>
-          <w:szCs w:val="28"/>
-          <w:lang w:val="en-US" w:eastAsia="zh-CN"/>
-        </w:rPr>
-      </w:pPr>
-    </w:p>
-    <w:p>
-      <w:pPr>
-        <w:spacing w:after="0"/>
-        <w:rPr>
-          <w:rFonts w:asciiTheme="minorEastAsia" w:hAnsiTheme="minorEastAsia"/>
-          <w:b/>
-          <w:bCs/>
-          <w:sz w:val="28"/>
-          <w:szCs w:val="28"/>
-          <w:lang w:val="en-US" w:eastAsia="zh-CN"/>
-        </w:rPr>
-      </w:pPr>
-    </w:p>
-    <w:p>
-      <w:pPr>
-        <w:spacing w:after="0"/>
-        <w:rPr>
-          <w:rFonts w:asciiTheme="minorEastAsia" w:hAnsiTheme="minorEastAsia"/>
-          <w:b/>
-          <w:bCs/>
-          <w:sz w:val="28"/>
-          <w:szCs w:val="28"/>
-          <w:lang w:val="en-US" w:eastAsia="zh-CN"/>
-        </w:rPr>
-      </w:pPr>
-    </w:p>
-    <w:p>
-      <w:pPr>
-        <w:spacing w:after="0"/>
-        <w:rPr>
-          <w:rFonts w:asciiTheme="minorEastAsia" w:hAnsiTheme="minorEastAsia"/>
-          <w:b/>
-          <w:bCs/>
-          <w:sz w:val="28"/>
-          <w:szCs w:val="28"/>
-          <w:lang w:val="en-US" w:eastAsia="zh-CN"/>
-        </w:rPr>
-      </w:pPr>
-    </w:p>
-    <w:p>
-      <w:pPr>
-        <w:spacing w:after="0"/>
-        <w:rPr>
-          <w:rFonts w:asciiTheme="minorEastAsia" w:hAnsiTheme="minorEastAsia"/>
-          <w:b/>
-          <w:bCs/>
-          <w:sz w:val="28"/>
-          <w:szCs w:val="28"/>
-          <w:lang w:val="en-US" w:eastAsia="zh-CN"/>
-        </w:rPr>
-      </w:pPr>
-    </w:p>
-    <w:p>
-      <w:pPr>
-        <w:spacing w:after="0"/>
-        <w:rPr>
-          <w:rFonts w:asciiTheme="minorEastAsia" w:hAnsiTheme="minorEastAsia"/>
-          <w:b/>
-          <w:bCs/>
-          <w:sz w:val="28"/>
-          <w:szCs w:val="28"/>
-          <w:lang w:val="en-US" w:eastAsia="zh-CN"/>
-        </w:rPr>
-      </w:pPr>
-    </w:p>
-    <w:p>
-      <w:pPr>
-        <w:spacing w:after="0"/>
-        <w:rPr>
-          <w:rFonts w:asciiTheme="minorEastAsia" w:hAnsiTheme="minorEastAsia"/>
-          <w:b/>
-          <w:bCs/>
-          <w:sz w:val="28"/>
-          <w:szCs w:val="28"/>
-          <w:lang w:val="en-US" w:eastAsia="zh-CN"/>
-        </w:rPr>
-      </w:pPr>
-    </w:p>
-    <w:p>
-      <w:pPr>
-        <w:spacing w:after="0"/>
-        <w:rPr>
-          <w:rFonts w:asciiTheme="minorEastAsia" w:hAnsiTheme="minorEastAsia"/>
-          <w:b/>
-          <w:bCs/>
-          <w:sz w:val="28"/>
-          <w:szCs w:val="28"/>
-          <w:lang w:val="en-US" w:eastAsia="zh-CN"/>
-        </w:rPr>
-      </w:pPr>
-    </w:p>
-    <w:p>
-      <w:pPr>
-        <w:spacing w:after="0"/>
-        <w:rPr>
-          <w:rFonts w:asciiTheme="minorEastAsia" w:hAnsiTheme="minorEastAsia"/>
-          <w:b/>
-          <w:bCs/>
-          <w:sz w:val="28"/>
-          <w:szCs w:val="28"/>
-          <w:lang w:val="en-US" w:eastAsia="zh-CN"/>
-        </w:rPr>
-      </w:pPr>
-    </w:p>
-    <w:p>
-      <w:pPr>
-        <w:spacing w:after="0"/>
-        <w:rPr>
-          <w:rFonts w:asciiTheme="minorEastAsia" w:hAnsiTheme="minorEastAsia"/>
-          <w:b/>
-          <w:bCs/>
-          <w:sz w:val="28"/>
-          <w:szCs w:val="28"/>
-          <w:lang w:val="en-US" w:eastAsia="zh-CN"/>
-        </w:rPr>
-      </w:pPr>
-    </w:p>
-    <w:p>
-      <w:pPr>
-        <w:spacing w:after="0"/>
-        <w:rPr>
-          <w:rFonts w:asciiTheme="minorEastAsia" w:hAnsiTheme="minorEastAsia"/>
-          <w:b/>
-          <w:bCs/>
-          <w:sz w:val="28"/>
-          <w:szCs w:val="28"/>
-          <w:lang w:val="en-US" w:eastAsia="zh-CN"/>
-        </w:rPr>
-      </w:pPr>
-    </w:p>
-    <w:p>
-      <w:pPr>
-        <w:spacing w:after="0"/>
-        <w:rPr>
-          <w:rFonts w:asciiTheme="minorEastAsia" w:hAnsiTheme="minorEastAsia"/>
-          <w:b/>
-          <w:bCs/>
-          <w:sz w:val="28"/>
-          <w:szCs w:val="28"/>
-          <w:lang w:val="en-US" w:eastAsia="zh-CN"/>
-        </w:rPr>
-      </w:pPr>
-    </w:p>
-    <w:p>
-      <w:pPr>
-        <w:spacing w:after="0"/>
-        <w:rPr>
-          <w:rFonts w:asciiTheme="minorEastAsia" w:hAnsiTheme="minorEastAsia"/>
-          <w:b/>
-          <w:bCs/>
-          <w:sz w:val="28"/>
-          <w:szCs w:val="28"/>
-          <w:lang w:val="en-US" w:eastAsia="zh-CN"/>
-        </w:rPr>
-      </w:pPr>
-    </w:p>
-    <w:p>
-      <w:pPr>
         <w:spacing w:after="0" w:line="480" w:lineRule="auto"/>
         <w:jc w:val="both"/>
         <w:rPr>
-          <w:rFonts w:asciiTheme="minorEastAsia" w:hAnsiTheme="minorEastAsia" w:cstheme="minorEastAsia"/>
+          <w:rFonts w:asciiTheme="minorEastAsia" w:hAnsiTheme="minorEastAsia" w:cstheme="minorEastAsia" w:hint="eastAsia"/>
           <w:sz w:val="21"/>
           <w:szCs w:val="21"/>
           <w:lang w:val="en-US" w:eastAsia="zh-CN"/>
@@ -3577,16 +2350,16 @@
           </w:hyperlink>
         </w:p>
         <w:bookmarkEnd w:id="0" w:displacedByCustomXml="next"/>
-        <w:bookmarkStart w:id="22" w:name="_Toc5711" w:displacedByCustomXml="next"/>
-        <w:bookmarkStart w:id="23" w:name="_Toc14361" w:displacedByCustomXml="next"/>
-        <w:bookmarkStart w:id="24" w:name="_Toc31313" w:displacedByCustomXml="next"/>
-        <w:bookmarkStart w:id="25" w:name="_Toc28220" w:displacedByCustomXml="next"/>
-        <w:bookmarkStart w:id="26" w:name="_Toc28414_WPSOffice_Level1" w:displacedByCustomXml="next"/>
-        <w:bookmarkStart w:id="27" w:name="_Toc21212" w:displacedByCustomXml="next"/>
-        <w:bookmarkStart w:id="28" w:name="_Toc25060" w:displacedByCustomXml="next"/>
-        <w:bookmarkStart w:id="29" w:name="_Toc17678" w:displacedByCustomXml="next"/>
-        <w:bookmarkStart w:id="30" w:name="_Toc12218" w:displacedByCustomXml="next"/>
-        <w:bookmarkStart w:id="31" w:name="_Toc5205_WPSOffice_Level1" w:displacedByCustomXml="next"/>
+        <w:bookmarkStart w:id="22" w:name="_Toc5205_WPSOffice_Level1" w:displacedByCustomXml="next"/>
+        <w:bookmarkStart w:id="23" w:name="_Toc12218" w:displacedByCustomXml="next"/>
+        <w:bookmarkStart w:id="24" w:name="_Toc17678" w:displacedByCustomXml="next"/>
+        <w:bookmarkStart w:id="25" w:name="_Toc25060" w:displacedByCustomXml="next"/>
+        <w:bookmarkStart w:id="26" w:name="_Toc21212" w:displacedByCustomXml="next"/>
+        <w:bookmarkStart w:id="27" w:name="_Toc28414_WPSOffice_Level1" w:displacedByCustomXml="next"/>
+        <w:bookmarkStart w:id="28" w:name="_Toc28220" w:displacedByCustomXml="next"/>
+        <w:bookmarkStart w:id="29" w:name="_Toc31313" w:displacedByCustomXml="next"/>
+        <w:bookmarkStart w:id="30" w:name="_Toc14361" w:displacedByCustomXml="next"/>
+        <w:bookmarkStart w:id="31" w:name="_Toc5711" w:displacedByCustomXml="next"/>
       </w:sdtContent>
     </w:sdt>
     <w:p>
@@ -3686,7 +2459,25 @@
           <w:szCs w:val="21"/>
           <w:lang w:bidi="ar"/>
         </w:rPr>
-        <w:t>注册、客服工单、订单通知、广告营销等领域都起到了重要的作用，邮件客户端都采用的imap协议，不支持</w:t>
+        <w:t>注册、客服工单、订单通知、广告营销等领域都起到了重要的作用，邮件客户端都采用的imap协议，</w:t>
+      </w:r>
+      <w:r>
+        <w:rPr>
+          <w:rFonts w:ascii="宋体" w:eastAsia="宋体" w:hAnsi="宋体" w:cs="宋体" w:hint="eastAsia"/>
+          <w:sz w:val="21"/>
+          <w:szCs w:val="21"/>
+          <w:lang w:bidi="ar"/>
+        </w:rPr>
+        <w:t>但</w:t>
+      </w:r>
+      <w:r>
+        <w:rPr>
+          <w:rFonts w:ascii="宋体" w:eastAsia="宋体" w:hAnsi="宋体" w:cs="宋体" w:hint="eastAsia"/>
+          <w:sz w:val="21"/>
+          <w:szCs w:val="21"/>
+          <w:lang w:bidi="ar"/>
+        </w:rPr>
+        <w:t>不支持</w:t>
       </w:r>
       <w:r>
         <w:rPr>
@@ -3713,7 +2504,7 @@
           <w:szCs w:val="21"/>
           <w:lang w:bidi="ar"/>
         </w:rPr>
-        <w:t>，容易错过重要短信，不利于处理时效要求高的邮件。本人为了解决这一难题开发了“</w:t>
+        <w:t>，不利于处理时效要求高的邮件。本人为了解决这一难题开发了“</w:t>
       </w:r>
       <w:r>
         <w:rPr>
@@ -3904,7 +2695,7 @@
       <w:pPr>
         <w:pStyle w:val="afa"/>
         <w:shd w:val="clear" w:color="auto" w:fill="FFFFFF"/>
-        <w:spacing w:before="0" w:beforeAutospacing="0" w:after="0" w:afterAutospacing="0" w:line="360" w:lineRule="auto"/>
+        <w:spacing w:after="0" w:line="360" w:lineRule="auto"/>
         <w:ind w:firstLine="420"/>
         <w:rPr>
           <w:rFonts w:ascii="宋体" w:eastAsia="宋体" w:hAnsi="宋体" w:cs="宋体"/>
@@ -3920,10 +2711,8 @@
           <w:szCs w:val="21"/>
           <w:lang w:bidi="ar"/>
         </w:rPr>
-        <w:t>本系统主要专注于</w:t>
+        <w:t>本系统主要专注于为</w:t>
       </w:r>
-      <w:bookmarkStart w:id="62" w:name="_GoBack"/>
-      <w:bookmarkEnd w:id="62"/>
       <w:r>
         <w:rPr>
           <w:rFonts w:ascii="宋体" w:eastAsia="宋体" w:hAnsi="宋体" w:cs="宋体" w:hint="eastAsia"/>
@@ -3931,7 +2720,196 @@
           <w:szCs w:val="21"/>
           <w:lang w:bidi="ar"/>
         </w:rPr>
-        <w:t>为银行等金融公司提供前置处理服务，在该系统中实现通讯管理、交易预处理、报文转换处理、交易合法性检查、金融业务等功能，提前剔除了非法交易，实现报文转换，缓解银行服务器压力，主要包括如下模块，</w:t>
+        <w:t>电商及需要与用户进行邮件沟通的平台</w:t>
+      </w:r>
+      <w:r>
+        <w:rPr>
+          <w:rFonts w:ascii="宋体" w:eastAsia="宋体" w:hAnsi="宋体" w:cs="宋体" w:hint="eastAsia"/>
+          <w:sz w:val="21"/>
+          <w:szCs w:val="21"/>
+          <w:lang w:bidi="ar"/>
+        </w:rPr>
+        <w:t>提供</w:t>
+      </w:r>
+      <w:r>
+        <w:rPr>
+          <w:rFonts w:ascii="宋体" w:eastAsia="宋体" w:hAnsi="宋体" w:cs="宋体" w:hint="eastAsia"/>
+          <w:sz w:val="21"/>
+          <w:szCs w:val="21"/>
+          <w:lang w:bidi="ar"/>
+        </w:rPr>
+        <w:t>邮件监听，发送管理等</w:t>
+      </w:r>
+      <w:r>
+        <w:rPr>
+          <w:rFonts w:ascii="宋体" w:eastAsia="宋体" w:hAnsi="宋体" w:cs="宋体" w:hint="eastAsia"/>
+          <w:sz w:val="21"/>
+          <w:szCs w:val="21"/>
+          <w:lang w:bidi="ar"/>
+        </w:rPr>
+        <w:t>服务，在该系统中实现</w:t>
+      </w:r>
+      <w:r>
+        <w:rPr>
+          <w:rFonts w:ascii="宋体" w:eastAsia="宋体" w:hAnsi="宋体" w:cs="宋体" w:hint="eastAsia"/>
+          <w:sz w:val="21"/>
+          <w:szCs w:val="21"/>
+          <w:lang w:bidi="ar"/>
+        </w:rPr>
+        <w:t>发送/</w:t>
+      </w:r>
+      <w:r>
+        <w:rPr>
+          <w:rFonts w:ascii="宋体" w:eastAsia="宋体" w:hAnsi="宋体" w:cs="宋体" w:hint="eastAsia"/>
+          <w:sz w:val="21"/>
+          <w:szCs w:val="21"/>
+          <w:lang w:bidi="ar"/>
+        </w:rPr>
+        <w:t>回复邮件</w:t>
+      </w:r>
+      <w:r>
+        <w:rPr>
+          <w:rFonts w:ascii="宋体" w:eastAsia="宋体" w:hAnsi="宋体" w:cs="宋体" w:hint="eastAsia"/>
+          <w:sz w:val="21"/>
+          <w:szCs w:val="21"/>
+          <w:lang w:bidi="ar"/>
+        </w:rPr>
+        <w:t>、</w:t>
+      </w:r>
+      <w:r>
+        <w:rPr>
+          <w:rFonts w:ascii="宋体" w:eastAsia="宋体" w:hAnsi="宋体" w:cs="宋体" w:hint="eastAsia"/>
+          <w:sz w:val="21"/>
+          <w:szCs w:val="21"/>
+          <w:lang w:bidi="ar"/>
+        </w:rPr>
+        <w:t>注册</w:t>
+      </w:r>
+      <w:r>
+        <w:rPr>
+          <w:rFonts w:ascii="宋体" w:eastAsia="宋体" w:hAnsi="宋体" w:cs="宋体" w:hint="eastAsia"/>
+          <w:sz w:val="21"/>
+          <w:szCs w:val="21"/>
+          <w:lang w:bidi="ar"/>
+        </w:rPr>
+        <w:t>/</w:t>
+      </w:r>
+      <w:r>
+        <w:rPr>
+          <w:rFonts w:ascii="宋体" w:eastAsia="宋体" w:hAnsi="宋体" w:cs="宋体" w:hint="eastAsia"/>
+          <w:sz w:val="21"/>
+          <w:szCs w:val="21"/>
+          <w:lang w:bidi="ar"/>
+        </w:rPr>
+        <w:t>登录帐号</w:t>
+      </w:r>
+      <w:r>
+        <w:rPr>
+          <w:rFonts w:ascii="宋体" w:eastAsia="宋体" w:hAnsi="宋体" w:cs="宋体" w:hint="eastAsia"/>
+          <w:sz w:val="21"/>
+          <w:szCs w:val="21"/>
+          <w:lang w:bidi="ar"/>
+        </w:rPr>
+        <w:t>、管理员帐号管理、</w:t>
+      </w:r>
+      <w:r>
+        <w:rPr>
+          <w:rFonts w:ascii="宋体" w:eastAsia="宋体" w:hAnsi="宋体" w:cs="宋体" w:hint="eastAsia"/>
+          <w:sz w:val="21"/>
+          <w:szCs w:val="21"/>
+          <w:lang w:bidi="ar"/>
+        </w:rPr>
+        <w:t>上传附件</w:t>
+      </w:r>
+      <w:r>
+        <w:rPr>
+          <w:rFonts w:ascii="宋体" w:eastAsia="宋体" w:hAnsi="宋体" w:cs="宋体" w:hint="eastAsia"/>
+          <w:sz w:val="21"/>
+          <w:szCs w:val="21"/>
+          <w:lang w:bidi="ar"/>
+        </w:rPr>
+        <w:t>并持久化、</w:t>
+      </w:r>
+      <w:r>
+        <w:rPr>
+          <w:rFonts w:ascii="宋体" w:eastAsia="宋体" w:hAnsi="宋体" w:cs="宋体" w:hint="eastAsia"/>
+          <w:sz w:val="21"/>
+          <w:szCs w:val="21"/>
+          <w:lang w:bidi="ar"/>
+        </w:rPr>
+        <w:t>订阅邮件</w:t>
+      </w:r>
+      <w:r>
+        <w:rPr>
+          <w:rFonts w:ascii="宋体" w:eastAsia="宋体" w:hAnsi="宋体" w:cs="宋体" w:hint="eastAsia"/>
+          <w:sz w:val="21"/>
+          <w:szCs w:val="21"/>
+          <w:lang w:bidi="ar"/>
+        </w:rPr>
+        <w:t>、</w:t>
+      </w:r>
+      <w:r>
+        <w:rPr>
+          <w:rFonts w:ascii="宋体" w:eastAsia="宋体" w:hAnsi="宋体" w:cs="宋体" w:hint="eastAsia"/>
+          <w:sz w:val="21"/>
+          <w:szCs w:val="21"/>
+          <w:lang w:bidi="ar"/>
+        </w:rPr>
+        <w:t>敏感词过滤</w:t>
+      </w:r>
+      <w:r>
+        <w:rPr>
+          <w:rFonts w:ascii="宋体" w:eastAsia="宋体" w:hAnsi="宋体" w:cs="宋体" w:hint="eastAsia"/>
+          <w:sz w:val="21"/>
+          <w:szCs w:val="21"/>
+          <w:lang w:bidi="ar"/>
+        </w:rPr>
+        <w:t>，基于权重</w:t>
+      </w:r>
+      <w:r>
+        <w:rPr>
+          <w:rFonts w:ascii="宋体" w:eastAsia="宋体" w:hAnsi="宋体" w:cs="宋体" w:hint="eastAsia"/>
+          <w:sz w:val="21"/>
+          <w:szCs w:val="21"/>
+          <w:lang w:bidi="ar"/>
+        </w:rPr>
+        <w:t>的任务</w:t>
+      </w:r>
+      <w:r>
+        <w:rPr>
+          <w:rFonts w:ascii="宋体" w:eastAsia="宋体" w:hAnsi="宋体" w:cs="宋体" w:hint="eastAsia"/>
+          <w:sz w:val="21"/>
+          <w:szCs w:val="21"/>
+          <w:lang w:bidi="ar"/>
+        </w:rPr>
+        <w:t>队列</w:t>
+      </w:r>
+      <w:r>
+        <w:rPr>
+          <w:rFonts w:ascii="宋体" w:eastAsia="宋体" w:hAnsi="宋体" w:cs="宋体" w:hint="eastAsia"/>
+          <w:sz w:val="21"/>
+          <w:szCs w:val="21"/>
+          <w:lang w:bidi="ar"/>
+        </w:rPr>
+        <w:t>，邮件协议解析与重组</w:t>
+      </w:r>
+      <w:r>
+        <w:rPr>
+          <w:rFonts w:ascii="宋体" w:eastAsia="宋体" w:hAnsi="宋体" w:cs="宋体" w:hint="eastAsia"/>
+          <w:sz w:val="21"/>
+          <w:szCs w:val="21"/>
+          <w:lang w:bidi="ar"/>
+        </w:rPr>
+        <w:t>，</w:t>
+      </w:r>
+      <w:r>
+        <w:rPr>
+          <w:rFonts w:ascii="宋体" w:eastAsia="宋体" w:hAnsi="宋体" w:cs="宋体" w:hint="eastAsia"/>
+          <w:sz w:val="21"/>
+          <w:szCs w:val="21"/>
+          <w:lang w:bidi="ar"/>
+        </w:rPr>
+        <w:t>主要包括如下模块，</w:t>
       </w:r>
     </w:p>
     <w:p>
@@ -3950,13 +2928,13 @@
           <w:lang w:bidi="ar"/>
         </w:rPr>
       </w:pPr>
-      <w:bookmarkStart w:id="63" w:name="_Toc25978"/>
-      <w:bookmarkStart w:id="64" w:name="_Toc16470"/>
-      <w:bookmarkStart w:id="65" w:name="_Toc6869"/>
-      <w:bookmarkStart w:id="66" w:name="_Toc29461"/>
-      <w:bookmarkStart w:id="67" w:name="_Toc22212_WPSOffice_Level3"/>
-      <w:bookmarkStart w:id="68" w:name="_Toc7962"/>
-      <w:bookmarkStart w:id="69" w:name="_Toc22095"/>
+      <w:bookmarkStart w:id="62" w:name="_Toc25978"/>
+      <w:bookmarkStart w:id="63" w:name="_Toc16470"/>
+      <w:bookmarkStart w:id="64" w:name="_Toc6869"/>
+      <w:bookmarkStart w:id="65" w:name="_Toc29461"/>
+      <w:bookmarkStart w:id="66" w:name="_Toc22212_WPSOffice_Level3"/>
+      <w:bookmarkStart w:id="67" w:name="_Toc7962"/>
+      <w:bookmarkStart w:id="68" w:name="_Toc22095"/>
       <w:r>
         <w:rPr>
           <w:rFonts w:ascii="宋体" w:eastAsia="宋体" w:hAnsi="宋体" w:cs="宋体" w:hint="eastAsia"/>
@@ -3964,15 +2942,33 @@
           <w:szCs w:val="21"/>
           <w:lang w:bidi="ar"/>
         </w:rPr>
-        <w:t>资源服务模块</w:t>
+        <w:t>系统</w:t>
       </w:r>
+      <w:r>
+        <w:rPr>
+          <w:rFonts w:ascii="宋体" w:eastAsia="宋体" w:hAnsi="宋体" w:cs="宋体" w:hint="eastAsia"/>
+          <w:sz w:val="21"/>
+          <w:szCs w:val="21"/>
+          <w:lang w:bidi="ar"/>
+        </w:rPr>
+        <w:t>用户</w:t>
+      </w:r>
+      <w:r>
+        <w:rPr>
+          <w:rFonts w:ascii="宋体" w:eastAsia="宋体" w:hAnsi="宋体" w:cs="宋体" w:hint="eastAsia"/>
+          <w:sz w:val="21"/>
+          <w:szCs w:val="21"/>
+          <w:lang w:bidi="ar"/>
+        </w:rPr>
+        <w:t>模块</w:t>
+      </w:r>
+      <w:bookmarkEnd w:id="62"/>
       <w:bookmarkEnd w:id="63"/>
       <w:bookmarkEnd w:id="64"/>
       <w:bookmarkEnd w:id="65"/>
       <w:bookmarkEnd w:id="66"/>
       <w:bookmarkEnd w:id="67"/>
       <w:bookmarkEnd w:id="68"/>
-      <w:bookmarkEnd w:id="69"/>
       <w:r>
         <w:rPr>
           <w:rFonts w:ascii="宋体" w:eastAsia="宋体" w:hAnsi="宋体" w:cs="宋体" w:hint="eastAsia"/>
@@ -4003,7 +2999,25 @@
           <w:szCs w:val="21"/>
           <w:lang w:bidi="ar"/>
         </w:rPr>
-        <w:t>包括资源的获取，更新和提交，主要面向STM/ATM终端提供服务。</w:t>
+        <w:t>包括</w:t>
+      </w:r>
+      <w:r>
+        <w:rPr>
+          <w:rFonts w:ascii="宋体" w:eastAsia="宋体" w:hAnsi="宋体" w:cs="宋体" w:hint="eastAsia"/>
+          <w:sz w:val="21"/>
+          <w:szCs w:val="21"/>
+          <w:lang w:bidi="ar"/>
+        </w:rPr>
+        <w:t>用户注册，用户登录及用户权重及权限管理</w:t>
+      </w:r>
+      <w:r>
+        <w:rPr>
+          <w:rFonts w:ascii="宋体" w:eastAsia="宋体" w:hAnsi="宋体" w:cs="宋体" w:hint="eastAsia"/>
+          <w:sz w:val="21"/>
+          <w:szCs w:val="21"/>
+          <w:lang w:bidi="ar"/>
+        </w:rPr>
+        <w:t>。</w:t>
       </w:r>
     </w:p>
     <w:p>
@@ -4022,13 +3036,13 @@
           <w:lang w:bidi="ar"/>
         </w:rPr>
       </w:pPr>
-      <w:bookmarkStart w:id="70" w:name="_Toc14554"/>
-      <w:bookmarkStart w:id="71" w:name="_Toc17897_WPSOffice_Level3"/>
-      <w:bookmarkStart w:id="72" w:name="_Toc12524"/>
-      <w:bookmarkStart w:id="73" w:name="_Toc2294"/>
-      <w:bookmarkStart w:id="74" w:name="_Toc27447"/>
-      <w:bookmarkStart w:id="75" w:name="_Toc9544"/>
-      <w:bookmarkStart w:id="76" w:name="_Toc8691"/>
+      <w:bookmarkStart w:id="69" w:name="_Toc14554"/>
+      <w:bookmarkStart w:id="70" w:name="_Toc17897_WPSOffice_Level3"/>
+      <w:bookmarkStart w:id="71" w:name="_Toc12524"/>
+      <w:bookmarkStart w:id="72" w:name="_Toc2294"/>
+      <w:bookmarkStart w:id="73" w:name="_Toc27447"/>
+      <w:bookmarkStart w:id="74" w:name="_Toc9544"/>
+      <w:bookmarkStart w:id="75" w:name="_Toc8691"/>
       <w:r>
         <w:rPr>
           <w:rFonts w:ascii="宋体" w:eastAsia="宋体" w:hAnsi="宋体" w:cs="宋体" w:hint="eastAsia"/>
@@ -4036,15 +3050,33 @@
           <w:szCs w:val="21"/>
           <w:lang w:bidi="ar"/>
         </w:rPr>
-        <w:t>交易服务路由模块</w:t>
+        <w:t>邮件</w:t>
       </w:r>
+      <w:r>
+        <w:rPr>
+          <w:rFonts w:ascii="宋体" w:eastAsia="宋体" w:hAnsi="宋体" w:cs="宋体" w:hint="eastAsia"/>
+          <w:sz w:val="21"/>
+          <w:szCs w:val="21"/>
+          <w:lang w:bidi="ar"/>
+        </w:rPr>
+        <w:t>轮询</w:t>
+      </w:r>
+      <w:r>
+        <w:rPr>
+          <w:rFonts w:ascii="宋体" w:eastAsia="宋体" w:hAnsi="宋体" w:cs="宋体" w:hint="eastAsia"/>
+          <w:sz w:val="21"/>
+          <w:szCs w:val="21"/>
+          <w:lang w:bidi="ar"/>
+        </w:rPr>
+        <w:t>模块</w:t>
+      </w:r>
+      <w:bookmarkEnd w:id="69"/>
       <w:bookmarkEnd w:id="70"/>
       <w:bookmarkEnd w:id="71"/>
       <w:bookmarkEnd w:id="72"/>
       <w:bookmarkEnd w:id="73"/>
       <w:bookmarkEnd w:id="74"/>
       <w:bookmarkEnd w:id="75"/>
-      <w:bookmarkEnd w:id="76"/>
       <w:r>
         <w:rPr>
           <w:rFonts w:ascii="宋体" w:eastAsia="宋体" w:hAnsi="宋体" w:cs="宋体" w:hint="eastAsia"/>
@@ -4060,7 +3092,7 @@
         <w:pStyle w:val="afa"/>
         <w:shd w:val="clear" w:color="auto" w:fill="FFFFFF"/>
         <w:spacing w:before="0" w:beforeAutospacing="0" w:after="0" w:afterAutospacing="0" w:line="360" w:lineRule="auto"/>
-        <w:ind w:firstLine="420"/>
+        <w:ind w:left="420"/>
         <w:rPr>
           <w:rFonts w:ascii="宋体" w:eastAsia="宋体" w:hAnsi="宋体" w:cs="宋体"/>
           <w:sz w:val="21"/>
@@ -4075,7 +3107,52 @@
           <w:szCs w:val="21"/>
           <w:lang w:bidi="ar"/>
         </w:rPr>
-        <w:t>包括具体交易的业务逻辑和交易路由。</w:t>
+        <w:t>包括</w:t>
+      </w:r>
+      <w:r>
+        <w:rPr>
+          <w:rFonts w:ascii="宋体" w:eastAsia="宋体" w:hAnsi="宋体" w:cs="宋体" w:hint="eastAsia"/>
+          <w:sz w:val="21"/>
+          <w:szCs w:val="21"/>
+          <w:lang w:bidi="ar"/>
+        </w:rPr>
+        <w:t>报文转换</w:t>
+      </w:r>
+      <w:r>
+        <w:rPr>
+          <w:rFonts w:ascii="宋体" w:eastAsia="宋体" w:hAnsi="宋体" w:cs="宋体" w:hint="eastAsia"/>
+          <w:sz w:val="21"/>
+          <w:szCs w:val="21"/>
+          <w:lang w:bidi="ar"/>
+        </w:rPr>
+        <w:t>、保存订阅数据、推送订阅数据，</w:t>
+      </w:r>
+      <w:r>
+        <w:rPr>
+          <w:rFonts w:ascii="宋体" w:eastAsia="宋体" w:hAnsi="宋体" w:cs="宋体" w:hint="eastAsia"/>
+          <w:sz w:val="21"/>
+          <w:szCs w:val="21"/>
+          <w:lang w:bidi="ar"/>
+        </w:rPr>
+        <w:t>定时轮询第三方邮件服务数据</w:t>
+      </w:r>
+      <w:r>
+        <w:rPr>
+          <w:rFonts w:ascii="宋体" w:eastAsia="宋体" w:hAnsi="宋体" w:cs="宋体" w:hint="eastAsia"/>
+          <w:sz w:val="21"/>
+          <w:szCs w:val="21"/>
+          <w:lang w:bidi="ar"/>
+        </w:rPr>
+        <w:t>等</w:t>
+      </w:r>
+      <w:r>
+        <w:rPr>
+          <w:rFonts w:ascii="宋体" w:eastAsia="宋体" w:hAnsi="宋体" w:cs="宋体" w:hint="eastAsia"/>
+          <w:sz w:val="21"/>
+          <w:szCs w:val="21"/>
+          <w:lang w:bidi="ar"/>
+        </w:rPr>
+        <w:t>。</w:t>
       </w:r>
     </w:p>
     <w:p>
@@ -4094,13 +3171,13 @@
           <w:lang w:bidi="ar"/>
         </w:rPr>
       </w:pPr>
-      <w:bookmarkStart w:id="77" w:name="_Toc17725"/>
-      <w:bookmarkStart w:id="78" w:name="_Toc30829"/>
-      <w:bookmarkStart w:id="79" w:name="_Toc6148"/>
-      <w:bookmarkStart w:id="80" w:name="_Toc30771"/>
-      <w:bookmarkStart w:id="81" w:name="_Toc10608_WPSOffice_Level3"/>
-      <w:bookmarkStart w:id="82" w:name="_Toc14962"/>
-      <w:bookmarkStart w:id="83" w:name="_Toc13201"/>
+      <w:bookmarkStart w:id="76" w:name="_Toc17725"/>
+      <w:bookmarkStart w:id="77" w:name="_Toc30829"/>
+      <w:bookmarkStart w:id="78" w:name="_Toc6148"/>
+      <w:bookmarkStart w:id="79" w:name="_Toc30771"/>
+      <w:bookmarkStart w:id="80" w:name="_Toc10608_WPSOffice_Level3"/>
+      <w:bookmarkStart w:id="81" w:name="_Toc14962"/>
+      <w:bookmarkStart w:id="82" w:name="_Toc13201"/>
       <w:r>
         <w:rPr>
           <w:rFonts w:ascii="宋体" w:eastAsia="宋体" w:hAnsi="宋体" w:cs="宋体" w:hint="eastAsia"/>
@@ -4108,15 +3185,24 @@
           <w:szCs w:val="21"/>
           <w:lang w:bidi="ar"/>
         </w:rPr>
-        <w:t>后台连接模块</w:t>
+        <w:t>敏感词过滤</w:t>
       </w:r>
+      <w:r>
+        <w:rPr>
+          <w:rFonts w:ascii="宋体" w:eastAsia="宋体" w:hAnsi="宋体" w:cs="宋体" w:hint="eastAsia"/>
+          <w:sz w:val="21"/>
+          <w:szCs w:val="21"/>
+          <w:lang w:bidi="ar"/>
+        </w:rPr>
+        <w:t>模块</w:t>
+      </w:r>
+      <w:bookmarkEnd w:id="76"/>
       <w:bookmarkEnd w:id="77"/>
       <w:bookmarkEnd w:id="78"/>
       <w:bookmarkEnd w:id="79"/>
       <w:bookmarkEnd w:id="80"/>
       <w:bookmarkEnd w:id="81"/>
       <w:bookmarkEnd w:id="82"/>
-      <w:bookmarkEnd w:id="83"/>
       <w:r>
         <w:rPr>
           <w:rFonts w:ascii="宋体" w:eastAsia="宋体" w:hAnsi="宋体" w:cs="宋体" w:hint="eastAsia"/>
@@ -4147,7 +3233,25 @@
           <w:szCs w:val="21"/>
           <w:lang w:bidi="ar"/>
         </w:rPr>
-        <w:t>包括报文转换、通讯管理和WISDOM平台组件。</w:t>
+        <w:t>包括</w:t>
+      </w:r>
+      <w:r>
+        <w:rPr>
+          <w:rFonts w:ascii="宋体" w:eastAsia="宋体" w:hAnsi="宋体" w:cs="宋体" w:hint="eastAsia"/>
+          <w:sz w:val="21"/>
+          <w:szCs w:val="21"/>
+          <w:lang w:bidi="ar"/>
+        </w:rPr>
+        <w:t>发送、订阅邮件的正文的敏感词过滤功能</w:t>
+      </w:r>
+      <w:r>
+        <w:rPr>
+          <w:rFonts w:ascii="宋体" w:eastAsia="宋体" w:hAnsi="宋体" w:cs="宋体" w:hint="eastAsia"/>
+          <w:sz w:val="21"/>
+          <w:szCs w:val="21"/>
+          <w:lang w:bidi="ar"/>
+        </w:rPr>
+        <w:t>。</w:t>
       </w:r>
     </w:p>
     <w:p>
@@ -4166,13 +3270,13 @@
           <w:lang w:bidi="ar"/>
         </w:rPr>
       </w:pPr>
-      <w:bookmarkStart w:id="84" w:name="_Toc16913"/>
-      <w:bookmarkStart w:id="85" w:name="_Toc27431_WPSOffice_Level3"/>
-      <w:bookmarkStart w:id="86" w:name="_Toc14470"/>
-      <w:bookmarkStart w:id="87" w:name="_Toc25520"/>
-      <w:bookmarkStart w:id="88" w:name="_Toc20321"/>
-      <w:bookmarkStart w:id="89" w:name="_Toc10710"/>
-      <w:bookmarkStart w:id="90" w:name="_Toc12504"/>
+      <w:bookmarkStart w:id="83" w:name="_Toc16913"/>
+      <w:bookmarkStart w:id="84" w:name="_Toc27431_WPSOffice_Level3"/>
+      <w:bookmarkStart w:id="85" w:name="_Toc14470"/>
+      <w:bookmarkStart w:id="86" w:name="_Toc25520"/>
+      <w:bookmarkStart w:id="87" w:name="_Toc20321"/>
+      <w:bookmarkStart w:id="88" w:name="_Toc10710"/>
+      <w:bookmarkStart w:id="89" w:name="_Toc12504"/>
       <w:r>
         <w:rPr>
           <w:rFonts w:ascii="宋体" w:eastAsia="宋体" w:hAnsi="宋体" w:cs="宋体" w:hint="eastAsia"/>
@@ -4180,15 +3284,42 @@
           <w:szCs w:val="21"/>
           <w:lang w:bidi="ar"/>
         </w:rPr>
-        <w:t>通用服务模块</w:t>
+        <w:t>邮件</w:t>
       </w:r>
+      <w:r>
+        <w:rPr>
+          <w:rFonts w:ascii="宋体" w:eastAsia="宋体" w:hAnsi="宋体" w:cs="宋体" w:hint="eastAsia"/>
+          <w:sz w:val="21"/>
+          <w:szCs w:val="21"/>
+          <w:lang w:bidi="ar"/>
+        </w:rPr>
+        <w:t>收发</w:t>
+      </w:r>
+      <w:r>
+        <w:rPr>
+          <w:rFonts w:ascii="宋体" w:eastAsia="宋体" w:hAnsi="宋体" w:cs="宋体" w:hint="eastAsia"/>
+          <w:sz w:val="21"/>
+          <w:szCs w:val="21"/>
+          <w:lang w:bidi="ar"/>
+        </w:rPr>
+        <w:t>模</w:t>
+      </w:r>
+      <w:r>
+        <w:rPr>
+          <w:rFonts w:ascii="宋体" w:eastAsia="宋体" w:hAnsi="宋体" w:cs="宋体" w:hint="eastAsia"/>
+          <w:sz w:val="21"/>
+          <w:szCs w:val="21"/>
+          <w:lang w:bidi="ar"/>
+        </w:rPr>
+        <w:t>块</w:t>
+      </w:r>
+      <w:bookmarkEnd w:id="83"/>
       <w:bookmarkEnd w:id="84"/>
       <w:bookmarkEnd w:id="85"/>
       <w:bookmarkEnd w:id="86"/>
       <w:bookmarkEnd w:id="87"/>
       <w:bookmarkEnd w:id="88"/>
       <w:bookmarkEnd w:id="89"/>
-      <w:bookmarkEnd w:id="90"/>
       <w:r>
         <w:rPr>
           <w:rFonts w:ascii="宋体" w:eastAsia="宋体" w:hAnsi="宋体" w:cs="宋体" w:hint="eastAsia"/>
@@ -4219,7 +3350,79 @@
           <w:szCs w:val="21"/>
           <w:lang w:bidi="ar"/>
         </w:rPr>
-        <w:t>包括终端验证、卡片验证、用户验证、交易日志、账户服务等。</w:t>
+        <w:t>包括</w:t>
+      </w:r>
+      <w:r>
+        <w:rPr>
+          <w:rFonts w:ascii="宋体" w:eastAsia="宋体" w:hAnsi="宋体" w:cs="宋体" w:hint="eastAsia"/>
+          <w:sz w:val="21"/>
+          <w:szCs w:val="21"/>
+          <w:lang w:bidi="ar"/>
+        </w:rPr>
+        <w:t>imap</w:t>
+      </w:r>
+      <w:r>
+        <w:rPr>
+          <w:rFonts w:ascii="宋体" w:eastAsia="宋体" w:hAnsi="宋体" w:cs="宋体" w:hint="eastAsia"/>
+          <w:sz w:val="21"/>
+          <w:szCs w:val="21"/>
+          <w:lang w:bidi="ar"/>
+        </w:rPr>
+        <w:t>、</w:t>
+      </w:r>
+      <w:r>
+        <w:rPr>
+          <w:rFonts w:ascii="宋体" w:eastAsia="宋体" w:hAnsi="宋体" w:cs="宋体" w:hint="eastAsia"/>
+          <w:sz w:val="21"/>
+          <w:szCs w:val="21"/>
+          <w:lang w:bidi="ar"/>
+        </w:rPr>
+        <w:t>smtp协议解析、发送/</w:t>
+      </w:r>
+      <w:r>
+        <w:rPr>
+          <w:rFonts w:ascii="宋体" w:eastAsia="宋体" w:hAnsi="宋体" w:cs="宋体" w:hint="eastAsia"/>
+          <w:sz w:val="21"/>
+          <w:szCs w:val="21"/>
+          <w:lang w:bidi="ar"/>
+        </w:rPr>
+        <w:t>监听</w:t>
+      </w:r>
+      <w:r>
+        <w:rPr>
+          <w:rFonts w:ascii="宋体" w:eastAsia="宋体" w:hAnsi="宋体" w:cs="宋体" w:hint="eastAsia"/>
+          <w:sz w:val="21"/>
+          <w:szCs w:val="21"/>
+          <w:lang w:bidi="ar"/>
+        </w:rPr>
+        <w:t>邮件、上传</w:t>
+      </w:r>
+      <w:r>
+        <w:rPr>
+          <w:rFonts w:ascii="宋体" w:eastAsia="宋体" w:hAnsi="宋体" w:cs="宋体" w:hint="eastAsia"/>
+          <w:sz w:val="21"/>
+          <w:szCs w:val="21"/>
+          <w:lang w:bidi="ar"/>
+        </w:rPr>
+        <w:t>、下载</w:t>
+      </w:r>
+      <w:r>
+        <w:rPr>
+          <w:rFonts w:ascii="宋体" w:eastAsia="宋体" w:hAnsi="宋体" w:cs="宋体" w:hint="eastAsia"/>
+          <w:sz w:val="21"/>
+          <w:szCs w:val="21"/>
+          <w:lang w:bidi="ar"/>
+        </w:rPr>
+        <w:t>附件</w:t>
+      </w:r>
+      <w:r>
+        <w:rPr>
+          <w:rFonts w:ascii="宋体" w:eastAsia="宋体" w:hAnsi="宋体" w:cs="宋体" w:hint="eastAsia"/>
+          <w:sz w:val="21"/>
+          <w:szCs w:val="21"/>
+          <w:lang w:bidi="ar"/>
+        </w:rPr>
+        <w:t>等。</w:t>
       </w:r>
     </w:p>
     <w:p>
@@ -4241,7 +3444,16 @@
           <w:szCs w:val="21"/>
           <w:lang w:bidi="ar"/>
         </w:rPr>
-        <w:t>及如下接口（对接到第三方系统），</w:t>
+        <w:t>及如下接口</w:t>
+      </w:r>
+      <w:r>
+        <w:rPr>
+          <w:rFonts w:ascii="宋体" w:eastAsia="宋体" w:hAnsi="宋体" w:cs="宋体" w:hint="eastAsia"/>
+          <w:sz w:val="21"/>
+          <w:szCs w:val="21"/>
+          <w:lang w:bidi="ar"/>
+        </w:rPr>
+        <w:t>，</w:t>
       </w:r>
     </w:p>
     <w:p>
@@ -4260,13 +3472,13 @@
           <w:lang w:bidi="ar"/>
         </w:rPr>
       </w:pPr>
-      <w:bookmarkStart w:id="91" w:name="_Toc8796"/>
-      <w:bookmarkStart w:id="92" w:name="_Toc2392"/>
-      <w:bookmarkStart w:id="93" w:name="_Toc17217"/>
-      <w:bookmarkStart w:id="94" w:name="_Toc12698"/>
-      <w:bookmarkStart w:id="95" w:name="_Toc9097_WPSOffice_Level3"/>
-      <w:bookmarkStart w:id="96" w:name="_Toc6320"/>
-      <w:bookmarkStart w:id="97" w:name="_Toc9385"/>
+      <w:bookmarkStart w:id="90" w:name="_Toc8796"/>
+      <w:bookmarkStart w:id="91" w:name="_Toc2392"/>
+      <w:bookmarkStart w:id="92" w:name="_Toc17217"/>
+      <w:bookmarkStart w:id="93" w:name="_Toc12698"/>
+      <w:bookmarkStart w:id="94" w:name="_Toc9097_WPSOffice_Level3"/>
+      <w:bookmarkStart w:id="95" w:name="_Toc6320"/>
+      <w:bookmarkStart w:id="96" w:name="_Toc9385"/>
       <w:r>
         <w:rPr>
           <w:rFonts w:ascii="宋体" w:eastAsia="宋体" w:hAnsi="宋体" w:cs="宋体" w:hint="eastAsia"/>
@@ -4274,15 +3486,42 @@
           <w:szCs w:val="21"/>
           <w:lang w:bidi="ar"/>
         </w:rPr>
-        <w:t>与终端机系统接口</w:t>
+        <w:t>用户注册</w:t>
       </w:r>
+      <w:r>
+        <w:rPr>
+          <w:rFonts w:ascii="宋体" w:eastAsia="宋体" w:hAnsi="宋体" w:cs="宋体" w:hint="eastAsia"/>
+          <w:sz w:val="21"/>
+          <w:szCs w:val="21"/>
+          <w:lang w:bidi="ar"/>
+        </w:rPr>
+        <w:t>/</w:t>
+      </w:r>
+      <w:r>
+        <w:rPr>
+          <w:rFonts w:ascii="宋体" w:eastAsia="宋体" w:hAnsi="宋体" w:cs="宋体" w:hint="eastAsia"/>
+          <w:sz w:val="21"/>
+          <w:szCs w:val="21"/>
+          <w:lang w:bidi="ar"/>
+        </w:rPr>
+        <w:t>登录</w:t>
+      </w:r>
+      <w:r>
+        <w:rPr>
+          <w:rFonts w:ascii="宋体" w:eastAsia="宋体" w:hAnsi="宋体" w:cs="宋体" w:hint="eastAsia"/>
+          <w:sz w:val="21"/>
+          <w:szCs w:val="21"/>
+          <w:lang w:bidi="ar"/>
+        </w:rPr>
+        <w:t>接口</w:t>
+      </w:r>
+      <w:bookmarkEnd w:id="90"/>
       <w:bookmarkEnd w:id="91"/>
       <w:bookmarkEnd w:id="92"/>
       <w:bookmarkEnd w:id="93"/>
       <w:bookmarkEnd w:id="94"/>
       <w:bookmarkEnd w:id="95"/>
       <w:bookmarkEnd w:id="96"/>
-      <w:bookmarkEnd w:id="97"/>
       <w:r>
         <w:rPr>
           <w:rFonts w:ascii="宋体" w:eastAsia="宋体" w:hAnsi="宋体" w:cs="宋体" w:hint="eastAsia"/>
@@ -4313,7 +3552,34 @@
           <w:szCs w:val="21"/>
           <w:lang w:bidi="ar"/>
         </w:rPr>
-        <w:t>通过该接口与自助终端机进行对接，终端机为其提供用户的交互数据。</w:t>
+        <w:t>通过该接口</w:t>
+      </w:r>
+      <w:r>
+        <w:rPr>
+          <w:rFonts w:ascii="宋体" w:eastAsia="宋体" w:hAnsi="宋体" w:cs="宋体" w:hint="eastAsia"/>
+          <w:sz w:val="21"/>
+          <w:szCs w:val="21"/>
+          <w:lang w:bidi="ar"/>
+        </w:rPr>
+        <w:t>注册自己的用户，配置自己的权重</w:t>
+      </w:r>
+      <w:r>
+        <w:rPr>
+          <w:rFonts w:ascii="宋体" w:eastAsia="宋体" w:hAnsi="宋体" w:cs="宋体" w:hint="eastAsia"/>
+          <w:sz w:val="21"/>
+          <w:szCs w:val="21"/>
+          <w:lang w:bidi="ar"/>
+        </w:rPr>
+        <w:t>以及获取鉴权信息</w:t>
+      </w:r>
+      <w:r>
+        <w:rPr>
+          <w:rFonts w:ascii="宋体" w:eastAsia="宋体" w:hAnsi="宋体" w:cs="宋体" w:hint="eastAsia"/>
+          <w:sz w:val="21"/>
+          <w:szCs w:val="21"/>
+          <w:lang w:bidi="ar"/>
+        </w:rPr>
+        <w:t>。</w:t>
       </w:r>
     </w:p>
     <w:p>
@@ -4332,13 +3598,13 @@
           <w:lang w:bidi="ar"/>
         </w:rPr>
       </w:pPr>
-      <w:bookmarkStart w:id="98" w:name="_Toc32710"/>
-      <w:bookmarkStart w:id="99" w:name="_Toc4347"/>
-      <w:bookmarkStart w:id="100" w:name="_Toc31361_WPSOffice_Level3"/>
-      <w:bookmarkStart w:id="101" w:name="_Toc13803"/>
-      <w:bookmarkStart w:id="102" w:name="_Toc30487"/>
-      <w:bookmarkStart w:id="103" w:name="_Toc12498"/>
-      <w:bookmarkStart w:id="104" w:name="_Toc30726"/>
+      <w:bookmarkStart w:id="97" w:name="_Toc32710"/>
+      <w:bookmarkStart w:id="98" w:name="_Toc4347"/>
+      <w:bookmarkStart w:id="99" w:name="_Toc31361_WPSOffice_Level3"/>
+      <w:bookmarkStart w:id="100" w:name="_Toc13803"/>
+      <w:bookmarkStart w:id="101" w:name="_Toc30487"/>
+      <w:bookmarkStart w:id="102" w:name="_Toc12498"/>
+      <w:bookmarkStart w:id="103" w:name="_Toc30726"/>
       <w:r>
         <w:rPr>
           <w:rFonts w:ascii="宋体" w:eastAsia="宋体" w:hAnsi="宋体" w:cs="宋体" w:hint="eastAsia"/>
@@ -4346,15 +3612,24 @@
           <w:szCs w:val="21"/>
           <w:lang w:bidi="ar"/>
         </w:rPr>
-        <w:t>与银行后台服务器系统接口</w:t>
+        <w:t>上传附件</w:t>
       </w:r>
+      <w:r>
+        <w:rPr>
+          <w:rFonts w:ascii="宋体" w:eastAsia="宋体" w:hAnsi="宋体" w:cs="宋体" w:hint="eastAsia"/>
+          <w:sz w:val="21"/>
+          <w:szCs w:val="21"/>
+          <w:lang w:bidi="ar"/>
+        </w:rPr>
+        <w:t>接口</w:t>
+      </w:r>
+      <w:bookmarkEnd w:id="97"/>
       <w:bookmarkEnd w:id="98"/>
       <w:bookmarkEnd w:id="99"/>
       <w:bookmarkEnd w:id="100"/>
       <w:bookmarkEnd w:id="101"/>
       <w:bookmarkEnd w:id="102"/>
       <w:bookmarkEnd w:id="103"/>
-      <w:bookmarkEnd w:id="104"/>
       <w:r>
         <w:rPr>
           <w:rFonts w:ascii="宋体" w:eastAsia="宋体" w:hAnsi="宋体" w:cs="宋体" w:hint="eastAsia"/>
@@ -4385,7 +3660,124 @@
           <w:szCs w:val="21"/>
           <w:lang w:bidi="ar"/>
         </w:rPr>
-        <w:t>通过该接口与银行服务器（ESB）进行对接，ESB为其提供交易数据。</w:t>
+        <w:t>通过该接口</w:t>
+      </w:r>
+      <w:r>
+        <w:rPr>
+          <w:rFonts w:ascii="宋体" w:eastAsia="宋体" w:hAnsi="宋体" w:cs="宋体" w:hint="eastAsia"/>
+          <w:sz w:val="21"/>
+          <w:szCs w:val="21"/>
+          <w:lang w:bidi="ar"/>
+        </w:rPr>
+        <w:t>上传后续要在邮件中携带的附件，并返回附件id，可重复使用该附件id</w:t>
+      </w:r>
+      <w:r>
+        <w:rPr>
+          <w:rFonts w:ascii="宋体" w:eastAsia="宋体" w:hAnsi="宋体" w:cs="宋体" w:hint="eastAsia"/>
+          <w:sz w:val="21"/>
+          <w:szCs w:val="21"/>
+          <w:lang w:bidi="ar"/>
+        </w:rPr>
+        <w:t>。</w:t>
+      </w:r>
+    </w:p>
+    <w:p>
+      <w:pPr>
+        <w:pStyle w:val="afa"/>
+        <w:numPr>
+          <w:ilvl w:val="0"/>
+          <w:numId w:val="5"/>
+        </w:numPr>
+        <w:shd w:val="clear" w:color="auto" w:fill="FFFFFF"/>
+        <w:spacing w:before="0" w:beforeAutospacing="0" w:after="0" w:afterAutospacing="0" w:line="360" w:lineRule="auto"/>
+        <w:rPr>
+          <w:rFonts w:ascii="宋体" w:eastAsia="宋体" w:hAnsi="宋体" w:cs="宋体"/>
+          <w:sz w:val="21"/>
+          <w:szCs w:val="21"/>
+          <w:lang w:bidi="ar"/>
+        </w:rPr>
+      </w:pPr>
+      <w:r>
+        <w:rPr>
+          <w:rFonts w:ascii="宋体" w:eastAsia="宋体" w:hAnsi="宋体" w:cs="宋体" w:hint="eastAsia"/>
+          <w:sz w:val="21"/>
+          <w:szCs w:val="21"/>
+          <w:lang w:bidi="ar"/>
+        </w:rPr>
+        <w:t>发送邮件接口：</w:t>
+      </w:r>
+    </w:p>
+    <w:p>
+      <w:pPr>
+        <w:pStyle w:val="afa"/>
+        <w:shd w:val="clear" w:color="auto" w:fill="FFFFFF"/>
+        <w:spacing w:before="0" w:beforeAutospacing="0" w:after="0" w:afterAutospacing="0" w:line="360" w:lineRule="auto"/>
+        <w:ind w:firstLine="420"/>
+        <w:rPr>
+          <w:rFonts w:ascii="宋体" w:eastAsia="宋体" w:hAnsi="宋体" w:cs="宋体"/>
+          <w:sz w:val="21"/>
+          <w:szCs w:val="21"/>
+          <w:lang w:bidi="ar"/>
+        </w:rPr>
+      </w:pPr>
+      <w:r>
+        <w:rPr>
+          <w:rFonts w:ascii="宋体" w:eastAsia="宋体" w:hAnsi="宋体" w:cs="宋体" w:hint="eastAsia"/>
+          <w:sz w:val="21"/>
+          <w:szCs w:val="21"/>
+          <w:lang w:bidi="ar"/>
+        </w:rPr>
+        <w:lastRenderedPageBreak/>
+        <w:t>通过该接口可发送或回复指定邮箱的邮件并可选是否携带附件。</w:t>
+      </w:r>
+    </w:p>
+    <w:p>
+      <w:pPr>
+        <w:pStyle w:val="afa"/>
+        <w:numPr>
+          <w:ilvl w:val="0"/>
+          <w:numId w:val="5"/>
+        </w:numPr>
+        <w:shd w:val="clear" w:color="auto" w:fill="FFFFFF"/>
+        <w:spacing w:before="0" w:beforeAutospacing="0" w:after="0" w:afterAutospacing="0" w:line="360" w:lineRule="auto"/>
+        <w:rPr>
+          <w:rFonts w:ascii="宋体" w:eastAsia="宋体" w:hAnsi="宋体" w:cs="宋体"/>
+          <w:sz w:val="21"/>
+          <w:szCs w:val="21"/>
+          <w:lang w:bidi="ar"/>
+        </w:rPr>
+      </w:pPr>
+      <w:r>
+        <w:rPr>
+          <w:rFonts w:ascii="宋体" w:eastAsia="宋体" w:hAnsi="宋体" w:cs="宋体" w:hint="eastAsia"/>
+          <w:sz w:val="21"/>
+          <w:szCs w:val="21"/>
+          <w:lang w:bidi="ar"/>
+        </w:rPr>
+        <w:t>邮件订阅接口：</w:t>
+      </w:r>
+    </w:p>
+    <w:p>
+      <w:pPr>
+        <w:pStyle w:val="afa"/>
+        <w:shd w:val="clear" w:color="auto" w:fill="FFFFFF"/>
+        <w:spacing w:before="0" w:beforeAutospacing="0" w:after="0" w:afterAutospacing="0" w:line="360" w:lineRule="auto"/>
+        <w:ind w:left="420"/>
+        <w:rPr>
+          <w:rFonts w:ascii="宋体" w:eastAsia="宋体" w:hAnsi="宋体" w:cs="宋体"/>
+          <w:sz w:val="21"/>
+          <w:szCs w:val="21"/>
+          <w:lang w:bidi="ar"/>
+        </w:rPr>
+      </w:pPr>
+      <w:r>
+        <w:rPr>
+          <w:rFonts w:ascii="宋体" w:eastAsia="宋体" w:hAnsi="宋体" w:cs="宋体" w:hint="eastAsia"/>
+          <w:sz w:val="21"/>
+          <w:szCs w:val="21"/>
+          <w:lang w:bidi="ar"/>
+        </w:rPr>
+        <w:t>通过该接口可订阅指定账号的邮件，该接口为流式长连接接口，当收到新邮件时会自动推送给客户端。</w:t>
       </w:r>
     </w:p>
     <w:p>
@@ -4398,45 +3790,46 @@
           <w:lang w:val="en-US" w:eastAsia="zh-CN"/>
         </w:rPr>
       </w:pPr>
-      <w:bookmarkStart w:id="105" w:name="_Toc404516274"/>
-      <w:bookmarkStart w:id="106" w:name="_Toc404516269"/>
-      <w:bookmarkStart w:id="107" w:name="_Toc404516273"/>
-      <w:bookmarkStart w:id="108" w:name="_Toc404516276"/>
-      <w:bookmarkStart w:id="109" w:name="_Toc404516271"/>
-      <w:bookmarkStart w:id="110" w:name="_Toc404516277"/>
-      <w:bookmarkStart w:id="111" w:name="_Toc404516272"/>
-      <w:bookmarkStart w:id="112" w:name="_Toc404516275"/>
-      <w:bookmarkStart w:id="113" w:name="_Toc404516267"/>
-      <w:bookmarkStart w:id="114" w:name="_Toc404516270"/>
-      <w:bookmarkStart w:id="115" w:name="_Toc404516268"/>
-      <w:bookmarkStart w:id="116" w:name="_Toc3659"/>
-      <w:bookmarkStart w:id="117" w:name="_Toc2420"/>
-      <w:bookmarkStart w:id="118" w:name="_Toc22212_WPSOffice_Level1"/>
-      <w:bookmarkStart w:id="119" w:name="_Toc18887"/>
-      <w:bookmarkStart w:id="120" w:name="_Toc927"/>
-      <w:bookmarkStart w:id="121" w:name="_Toc25458"/>
-      <w:bookmarkStart w:id="122" w:name="_Toc22902_WPSOffice_Level1"/>
-      <w:bookmarkStart w:id="123" w:name="_Toc7192"/>
-      <w:bookmarkStart w:id="124" w:name="_Toc23218"/>
-      <w:bookmarkStart w:id="125" w:name="_Toc5493"/>
-      <w:bookmarkStart w:id="126" w:name="_Toc6244"/>
-      <w:bookmarkStart w:id="127" w:name="_Toc16958"/>
-      <w:bookmarkStart w:id="128" w:name="_Toc16583"/>
-      <w:bookmarkStart w:id="129" w:name="_Toc3426"/>
-      <w:bookmarkStart w:id="130" w:name="_Toc7044"/>
-      <w:bookmarkStart w:id="131" w:name="_Toc25878"/>
-      <w:bookmarkStart w:id="132" w:name="_Toc7554"/>
-      <w:bookmarkStart w:id="133" w:name="_Toc5376"/>
-      <w:bookmarkStart w:id="134" w:name="_Toc22325"/>
-      <w:bookmarkStart w:id="135" w:name="_Toc23594_WPSOffice_Level2"/>
-      <w:bookmarkStart w:id="136" w:name="_Toc25155"/>
-      <w:bookmarkStart w:id="137" w:name="_Toc27760"/>
-      <w:bookmarkStart w:id="138" w:name="_Toc31361_WPSOffice_Level2"/>
-      <w:bookmarkStart w:id="139" w:name="_Toc8870"/>
-      <w:bookmarkStart w:id="140" w:name="_Toc878"/>
-      <w:bookmarkStart w:id="141" w:name="_Toc23769"/>
-      <w:bookmarkStart w:id="142" w:name="_Toc1821"/>
-      <w:bookmarkStart w:id="143" w:name="_Toc14337"/>
+      <w:bookmarkStart w:id="104" w:name="_Toc404516274"/>
+      <w:bookmarkStart w:id="105" w:name="_Toc404516269"/>
+      <w:bookmarkStart w:id="106" w:name="_Toc404516273"/>
+      <w:bookmarkStart w:id="107" w:name="_Toc404516276"/>
+      <w:bookmarkStart w:id="108" w:name="_Toc404516271"/>
+      <w:bookmarkStart w:id="109" w:name="_Toc404516277"/>
+      <w:bookmarkStart w:id="110" w:name="_Toc404516272"/>
+      <w:bookmarkStart w:id="111" w:name="_Toc404516275"/>
+      <w:bookmarkStart w:id="112" w:name="_Toc404516267"/>
+      <w:bookmarkStart w:id="113" w:name="_Toc404516270"/>
+      <w:bookmarkStart w:id="114" w:name="_Toc404516268"/>
+      <w:bookmarkStart w:id="115" w:name="_Toc3659"/>
+      <w:bookmarkStart w:id="116" w:name="_Toc2420"/>
+      <w:bookmarkStart w:id="117" w:name="_Toc22212_WPSOffice_Level1"/>
+      <w:bookmarkStart w:id="118" w:name="_Toc18887"/>
+      <w:bookmarkStart w:id="119" w:name="_Toc927"/>
+      <w:bookmarkStart w:id="120" w:name="_Toc25458"/>
+      <w:bookmarkStart w:id="121" w:name="_Toc22902_WPSOffice_Level1"/>
+      <w:bookmarkStart w:id="122" w:name="_Toc7192"/>
+      <w:bookmarkStart w:id="123" w:name="_Toc23218"/>
+      <w:bookmarkStart w:id="124" w:name="_Toc5493"/>
+      <w:bookmarkStart w:id="125" w:name="_Toc6244"/>
+      <w:bookmarkStart w:id="126" w:name="_Toc16958"/>
+      <w:bookmarkStart w:id="127" w:name="_Toc16583"/>
+      <w:bookmarkStart w:id="128" w:name="_Toc3426"/>
+      <w:bookmarkStart w:id="129" w:name="_Toc7044"/>
+      <w:bookmarkStart w:id="130" w:name="_Toc25878"/>
+      <w:bookmarkStart w:id="131" w:name="_Toc7554"/>
+      <w:bookmarkStart w:id="132" w:name="_Toc5376"/>
+      <w:bookmarkStart w:id="133" w:name="_Toc22325"/>
+      <w:bookmarkStart w:id="134" w:name="_Toc23594_WPSOffice_Level2"/>
+      <w:bookmarkStart w:id="135" w:name="_Toc25155"/>
+      <w:bookmarkStart w:id="136" w:name="_Toc27760"/>
+      <w:bookmarkStart w:id="137" w:name="_Toc31361_WPSOffice_Level2"/>
+      <w:bookmarkStart w:id="138" w:name="_Toc8870"/>
+      <w:bookmarkStart w:id="139" w:name="_Toc878"/>
+      <w:bookmarkStart w:id="140" w:name="_Toc23769"/>
+      <w:bookmarkStart w:id="141" w:name="_Toc1821"/>
+      <w:bookmarkStart w:id="142" w:name="_Toc14337"/>
+      <w:bookmarkEnd w:id="104"/>
       <w:bookmarkEnd w:id="105"/>
       <w:bookmarkEnd w:id="106"/>
       <w:bookmarkEnd w:id="107"/>
@@ -4447,7 +3840,6 @@
       <w:bookmarkEnd w:id="112"/>
       <w:bookmarkEnd w:id="113"/>
       <w:bookmarkEnd w:id="114"/>
-      <w:bookmarkEnd w:id="115"/>
       <w:r>
         <w:rPr>
           <w:rFonts w:asciiTheme="minorEastAsia" w:hAnsiTheme="minorEastAsia" w:hint="eastAsia"/>
@@ -4456,6 +3848,7 @@
         <w:lastRenderedPageBreak/>
         <w:t>产品概述</w:t>
       </w:r>
+      <w:bookmarkEnd w:id="115"/>
       <w:bookmarkEnd w:id="116"/>
       <w:bookmarkEnd w:id="117"/>
       <w:bookmarkEnd w:id="118"/>
@@ -4465,7 +3858,6 @@
       <w:bookmarkEnd w:id="122"/>
       <w:bookmarkEnd w:id="123"/>
       <w:bookmarkEnd w:id="124"/>
-      <w:bookmarkEnd w:id="125"/>
     </w:p>
     <w:p>
       <w:pPr>
@@ -4474,8 +3866,8 @@
           <w:lang w:eastAsia="zh-CN"/>
         </w:rPr>
       </w:pPr>
-      <w:bookmarkStart w:id="144" w:name="_Toc13113_WPSOffice_Level2"/>
-      <w:bookmarkStart w:id="145" w:name="_Toc27431_WPSOffice_Level2"/>
+      <w:bookmarkStart w:id="143" w:name="_Toc13113_WPSOffice_Level2"/>
+      <w:bookmarkStart w:id="144" w:name="_Toc27431_WPSOffice_Level2"/>
       <w:r>
         <w:rPr>
           <w:rFonts w:hint="eastAsia"/>
@@ -4483,6 +3875,7 @@
         </w:rPr>
         <w:t>总体框架</w:t>
       </w:r>
+      <w:bookmarkEnd w:id="125"/>
       <w:bookmarkEnd w:id="126"/>
       <w:bookmarkEnd w:id="127"/>
       <w:bookmarkEnd w:id="128"/>
@@ -4490,9 +3883,8 @@
       <w:bookmarkEnd w:id="130"/>
       <w:bookmarkEnd w:id="131"/>
       <w:bookmarkEnd w:id="132"/>
-      <w:bookmarkEnd w:id="133"/>
+      <w:bookmarkEnd w:id="143"/>
       <w:bookmarkEnd w:id="144"/>
-      <w:bookmarkEnd w:id="145"/>
     </w:p>
     <w:p>
       <w:pPr>
@@ -4513,7 +3905,52 @@
           <w:szCs w:val="21"/>
           <w:lang w:eastAsia="zh-CN"/>
         </w:rPr>
-        <w:t>Xxx处理系统（P）作为自助终端（C）和银行后台服务器（ESB）的中间层，总体框架如图2-1总体框架图所示。</w:t>
+        <w:t>基于imap协议的多账号邮件订阅分发系统</w:t>
+      </w:r>
+      <w:r>
+        <w:rPr>
+          <w:rFonts w:asciiTheme="minorEastAsia" w:hAnsiTheme="minorEastAsia" w:cstheme="minorEastAsia" w:hint="eastAsia"/>
+          <w:sz w:val="21"/>
+          <w:szCs w:val="21"/>
+          <w:lang w:eastAsia="zh-CN"/>
+        </w:rPr>
+        <w:t>作为</w:t>
+      </w:r>
+      <w:r>
+        <w:rPr>
+          <w:rFonts w:asciiTheme="minorEastAsia" w:hAnsiTheme="minorEastAsia" w:cstheme="minorEastAsia" w:hint="eastAsia"/>
+          <w:sz w:val="21"/>
+          <w:szCs w:val="21"/>
+          <w:lang w:eastAsia="zh-CN"/>
+        </w:rPr>
+        <w:t>客户端</w:t>
+      </w:r>
+      <w:r>
+        <w:rPr>
+          <w:rFonts w:asciiTheme="minorEastAsia" w:hAnsiTheme="minorEastAsia" w:cstheme="minorEastAsia" w:hint="eastAsia"/>
+          <w:sz w:val="21"/>
+          <w:szCs w:val="21"/>
+          <w:lang w:eastAsia="zh-CN"/>
+        </w:rPr>
+        <w:t>和</w:t>
+      </w:r>
+      <w:r>
+        <w:rPr>
+          <w:rFonts w:asciiTheme="minorEastAsia" w:hAnsiTheme="minorEastAsia" w:cstheme="minorEastAsia" w:hint="eastAsia"/>
+          <w:sz w:val="21"/>
+          <w:szCs w:val="21"/>
+          <w:lang w:eastAsia="zh-CN"/>
+        </w:rPr>
+        <w:t>邮件服务器</w:t>
+      </w:r>
+      <w:r>
+        <w:rPr>
+          <w:rFonts w:asciiTheme="minorEastAsia" w:hAnsiTheme="minorEastAsia" w:cstheme="minorEastAsia" w:hint="eastAsia"/>
+          <w:sz w:val="21"/>
+          <w:szCs w:val="21"/>
+          <w:lang w:eastAsia="zh-CN"/>
+        </w:rPr>
+        <w:t>的中间层，总体框架如图2-1总体框架图所示。</w:t>
       </w:r>
     </w:p>
     <w:p>
@@ -4529,10 +3966,10 @@
           <w:lang w:eastAsia="zh-CN"/>
         </w:rPr>
         <w:drawing>
-          <wp:inline distT="0" distB="0" distL="114300" distR="114300">
-            <wp:extent cx="5756910" cy="2461260"/>
-            <wp:effectExtent l="9525" t="9525" r="24765" b="24765"/>
-            <wp:docPr id="5" name="图片 5" descr="总体框架"/>
+          <wp:inline distT="0" distB="0" distL="0" distR="0">
+            <wp:extent cx="5767705" cy="3388839"/>
+            <wp:effectExtent l="0" t="0" r="4445" b="2540"/>
+            <wp:docPr id="1" name="图片 1"/>
             <wp:cNvGraphicFramePr>
               <a:graphicFrameLocks xmlns:a="http://schemas.openxmlformats.org/drawingml/2006/main" noChangeAspect="1"/>
             </wp:cNvGraphicFramePr>
@@ -4540,13 +3977,153 @@
               <a:graphicData uri="http://schemas.openxmlformats.org/drawingml/2006/picture">
                 <pic:pic xmlns:pic="http://schemas.openxmlformats.org/drawingml/2006/picture">
                   <pic:nvPicPr>
-                    <pic:cNvPr id="5" name="图片 5" descr="总体框架"/>
+                    <pic:cNvPr id="0" name="Picture 1" descr="C:\Users\wujw39640\AppData\Local\Microsoft\Windows\INetCache\Content.MSO\398739AB.tmp"/>
+                    <pic:cNvPicPr>
+                      <a:picLocks noChangeAspect="1" noChangeArrowheads="1"/>
+                    </pic:cNvPicPr>
+                  </pic:nvPicPr>
+                  <pic:blipFill>
+                    <a:blip r:embed="rId12">
+                      <a:extLst>
+                        <a:ext uri="{28A0092B-C50C-407E-A947-70E740481C1C}">
+                          <a14:useLocalDpi xmlns:a14="http://schemas.microsoft.com/office/drawing/2010/main" val="0"/>
+                        </a:ext>
+                      </a:extLst>
+                    </a:blip>
+                    <a:stretch>
+                      <a:fillRect/>
+                    </a:stretch>
+                  </pic:blipFill>
+                  <pic:spPr bwMode="auto">
+                    <a:xfrm>
+                      <a:off x="0" y="0"/>
+                      <a:ext cx="5767705" cy="3388839"/>
+                    </a:xfrm>
+                    <a:prstGeom prst="rect">
+                      <a:avLst/>
+                    </a:prstGeom>
+                    <a:noFill/>
+                    <a:ln>
+                      <a:noFill/>
+                    </a:ln>
+                  </pic:spPr>
+                </pic:pic>
+              </a:graphicData>
+            </a:graphic>
+          </wp:inline>
+        </w:drawing>
+      </w:r>
+    </w:p>
+    <w:p>
+      <w:pPr>
+        <w:pStyle w:val="Text"/>
+        <w:jc w:val="center"/>
+        <w:rPr>
+          <w:rFonts w:ascii="仿宋" w:eastAsia="仿宋" w:hAnsi="仿宋" w:cs="仿宋"/>
+          <w:b/>
+          <w:bCs/>
+          <w:sz w:val="21"/>
+          <w:szCs w:val="21"/>
+          <w:lang w:eastAsia="zh-CN"/>
+        </w:rPr>
+      </w:pPr>
+      <w:bookmarkStart w:id="145" w:name="_Toc19250_WPSOffice_Level3"/>
+      <w:r>
+        <w:rPr>
+          <w:rFonts w:ascii="仿宋" w:eastAsia="仿宋" w:hAnsi="仿宋" w:cs="仿宋" w:hint="eastAsia"/>
+          <w:b/>
+          <w:bCs/>
+          <w:sz w:val="21"/>
+          <w:szCs w:val="21"/>
+          <w:lang w:val="de-DE" w:eastAsia="zh-CN"/>
+        </w:rPr>
+        <w:t>图</w:t>
+      </w:r>
+      <w:r>
+        <w:rPr>
+          <w:rFonts w:ascii="仿宋" w:eastAsia="仿宋" w:hAnsi="仿宋" w:cs="仿宋" w:hint="eastAsia"/>
+          <w:b/>
+          <w:bCs/>
+          <w:sz w:val="21"/>
+          <w:szCs w:val="21"/>
+          <w:lang w:eastAsia="zh-CN"/>
+        </w:rPr>
+        <w:t xml:space="preserve"> 2-1 总体框架图</w:t>
+      </w:r>
+      <w:bookmarkEnd w:id="145"/>
+    </w:p>
+    <w:p>
+      <w:pPr>
+        <w:pStyle w:val="2"/>
+        <w:rPr>
+          <w:lang w:eastAsia="zh-CN"/>
+        </w:rPr>
+      </w:pPr>
+      <w:bookmarkStart w:id="146" w:name="_Toc8829_WPSOffice_Level2"/>
+      <w:bookmarkStart w:id="147" w:name="_Toc9097_WPSOffice_Level2"/>
+      <w:r>
+        <w:rPr>
+          <w:rFonts w:hint="eastAsia"/>
+          <w:lang w:eastAsia="zh-CN"/>
+        </w:rPr>
+        <w:t>系统架构</w:t>
+      </w:r>
+      <w:bookmarkEnd w:id="146"/>
+      <w:bookmarkEnd w:id="147"/>
+    </w:p>
+    <w:p>
+      <w:pPr>
+        <w:pStyle w:val="Text"/>
+        <w:spacing w:line="360" w:lineRule="auto"/>
+        <w:ind w:firstLine="420"/>
+        <w:rPr>
+          <w:rFonts w:ascii="宋体" w:eastAsia="宋体" w:hAnsi="宋体" w:cs="宋体"/>
+          <w:sz w:val="21"/>
+          <w:szCs w:val="21"/>
+          <w:lang w:eastAsia="zh-CN" w:bidi="ar"/>
+        </w:rPr>
+      </w:pPr>
+      <w:r>
+        <w:rPr>
+          <w:rFonts w:ascii="宋体" w:eastAsia="宋体" w:hAnsi="宋体" w:cs="宋体" w:hint="eastAsia"/>
+          <w:noProof/>
+          <w:sz w:val="21"/>
+          <w:szCs w:val="21"/>
+          <w:lang w:eastAsia="zh-CN"/>
+        </w:rPr>
+        <w:drawing>
+          <wp:anchor distT="0" distB="0" distL="114300" distR="114300" simplePos="0" relativeHeight="251664384" behindDoc="0" locked="0" layoutInCell="1" allowOverlap="1">
+            <wp:simplePos x="0" y="0"/>
+            <wp:positionH relativeFrom="column">
+              <wp:posOffset>798830</wp:posOffset>
+            </wp:positionH>
+            <wp:positionV relativeFrom="paragraph">
+              <wp:posOffset>1481455</wp:posOffset>
+            </wp:positionV>
+            <wp:extent cx="4381500" cy="2379303"/>
+            <wp:effectExtent l="19050" t="19050" r="19050" b="21590"/>
+            <wp:wrapNone/>
+            <wp:docPr id="2" name="图片 2"/>
+            <wp:cNvGraphicFramePr>
+              <a:graphicFrameLocks xmlns:a="http://schemas.openxmlformats.org/drawingml/2006/main" noChangeAspect="1"/>
+            </wp:cNvGraphicFramePr>
+            <a:graphic xmlns:a="http://schemas.openxmlformats.org/drawingml/2006/main">
+              <a:graphicData uri="http://schemas.openxmlformats.org/drawingml/2006/picture">
+                <pic:pic xmlns:pic="http://schemas.openxmlformats.org/drawingml/2006/picture">
+                  <pic:nvPicPr>
+                    <pic:cNvPr id="2" name="图片 2" descr="1"/>
                     <pic:cNvPicPr>
                       <a:picLocks noChangeAspect="1"/>
                     </pic:cNvPicPr>
                   </pic:nvPicPr>
                   <pic:blipFill>
-                    <a:blip r:embed="rId12"/>
+                    <a:blip r:embed="rId13">
+                      <a:extLst>
+                        <a:ext uri="{28A0092B-C50C-407E-A947-70E740481C1C}">
+                          <a14:useLocalDpi xmlns:a14="http://schemas.microsoft.com/office/drawing/2010/main" val="0"/>
+                        </a:ext>
+                      </a:extLst>
+                    </a:blip>
                     <a:stretch>
                       <a:fillRect/>
                     </a:stretch>
@@ -4554,7 +4131,7 @@
                   <pic:spPr>
                     <a:xfrm>
                       <a:off x="0" y="0"/>
-                      <a:ext cx="5756910" cy="2461260"/>
+                      <a:ext cx="4381500" cy="2379303"/>
                     </a:xfrm>
                     <a:prstGeom prst="rect">
                       <a:avLst/>
@@ -4568,135 +4145,12 @@
                 </pic:pic>
               </a:graphicData>
             </a:graphic>
-          </wp:inline>
-        </w:drawing>
-      </w:r>
-    </w:p>
-    <w:p>
-      <w:pPr>
-        <w:pStyle w:val="Text"/>
-        <w:jc w:val="center"/>
-        <w:rPr>
-          <w:rFonts w:ascii="仿宋" w:eastAsia="仿宋" w:hAnsi="仿宋" w:cs="仿宋"/>
-          <w:b/>
-          <w:bCs/>
-          <w:sz w:val="21"/>
-          <w:szCs w:val="21"/>
-          <w:lang w:eastAsia="zh-CN"/>
-        </w:rPr>
-      </w:pPr>
-      <w:bookmarkStart w:id="146" w:name="_Toc19250_WPSOffice_Level3"/>
-      <w:r>
-        <w:rPr>
-          <w:rFonts w:ascii="仿宋" w:eastAsia="仿宋" w:hAnsi="仿宋" w:cs="仿宋" w:hint="eastAsia"/>
-          <w:b/>
-          <w:bCs/>
-          <w:sz w:val="21"/>
-          <w:szCs w:val="21"/>
-          <w:lang w:val="de-DE" w:eastAsia="zh-CN"/>
-        </w:rPr>
-        <w:t>图</w:t>
-      </w:r>
-      <w:r>
-        <w:rPr>
-          <w:rFonts w:ascii="仿宋" w:eastAsia="仿宋" w:hAnsi="仿宋" w:cs="仿宋" w:hint="eastAsia"/>
-          <w:b/>
-          <w:bCs/>
-          <w:sz w:val="21"/>
-          <w:szCs w:val="21"/>
-          <w:lang w:eastAsia="zh-CN"/>
-        </w:rPr>
-        <w:t xml:space="preserve"> 2-1 总体框架图</w:t>
-      </w:r>
-      <w:bookmarkEnd w:id="146"/>
-    </w:p>
-    <w:p>
-      <w:pPr>
-        <w:pStyle w:val="2"/>
-        <w:rPr>
-          <w:lang w:eastAsia="zh-CN"/>
-        </w:rPr>
-      </w:pPr>
-      <w:bookmarkStart w:id="147" w:name="_Toc8829_WPSOffice_Level2"/>
-      <w:bookmarkStart w:id="148" w:name="_Toc9097_WPSOffice_Level2"/>
-      <w:r>
-        <w:rPr>
-          <w:rFonts w:hint="eastAsia"/>
-          <w:lang w:eastAsia="zh-CN"/>
-        </w:rPr>
-        <w:t>系统架构</w:t>
-      </w:r>
-      <w:bookmarkEnd w:id="147"/>
-      <w:bookmarkEnd w:id="148"/>
-    </w:p>
-    <w:p>
-      <w:pPr>
-        <w:pStyle w:val="Text"/>
-        <w:spacing w:line="360" w:lineRule="auto"/>
-        <w:ind w:firstLine="420"/>
-        <w:rPr>
-          <w:rFonts w:ascii="宋体" w:eastAsia="宋体" w:hAnsi="宋体" w:cs="宋体"/>
-          <w:sz w:val="21"/>
-          <w:szCs w:val="21"/>
-          <w:lang w:eastAsia="zh-CN" w:bidi="ar"/>
-        </w:rPr>
-      </w:pPr>
-      <w:r>
-        <w:rPr>
-          <w:rFonts w:ascii="宋体" w:eastAsia="宋体" w:hAnsi="宋体" w:cs="宋体" w:hint="eastAsia"/>
-          <w:noProof/>
-          <w:sz w:val="21"/>
-          <w:szCs w:val="21"/>
-          <w:lang w:eastAsia="zh-CN"/>
-        </w:rPr>
-        <w:drawing>
-          <wp:anchor distT="0" distB="0" distL="114300" distR="114300" simplePos="0" relativeHeight="251658240" behindDoc="0" locked="0" layoutInCell="1" allowOverlap="1">
-            <wp:simplePos x="0" y="0"/>
-            <wp:positionH relativeFrom="column">
-              <wp:posOffset>-31750</wp:posOffset>
-            </wp:positionH>
-            <wp:positionV relativeFrom="paragraph">
-              <wp:posOffset>1484630</wp:posOffset>
-            </wp:positionV>
-            <wp:extent cx="5761355" cy="2379345"/>
-            <wp:effectExtent l="9525" t="9525" r="20320" b="11430"/>
-            <wp:wrapNone/>
-            <wp:docPr id="2" name="图片 2" descr="1"/>
-            <wp:cNvGraphicFramePr>
-              <a:graphicFrameLocks xmlns:a="http://schemas.openxmlformats.org/drawingml/2006/main" noChangeAspect="1"/>
-            </wp:cNvGraphicFramePr>
-            <a:graphic xmlns:a="http://schemas.openxmlformats.org/drawingml/2006/main">
-              <a:graphicData uri="http://schemas.openxmlformats.org/drawingml/2006/picture">
-                <pic:pic xmlns:pic="http://schemas.openxmlformats.org/drawingml/2006/picture">
-                  <pic:nvPicPr>
-                    <pic:cNvPr id="2" name="图片 2" descr="1"/>
-                    <pic:cNvPicPr>
-                      <a:picLocks noChangeAspect="1"/>
-                    </pic:cNvPicPr>
-                  </pic:nvPicPr>
-                  <pic:blipFill>
-                    <a:blip r:embed="rId13"/>
-                    <a:stretch>
-                      <a:fillRect/>
-                    </a:stretch>
-                  </pic:blipFill>
-                  <pic:spPr>
-                    <a:xfrm>
-                      <a:off x="0" y="0"/>
-                      <a:ext cx="5761355" cy="2379345"/>
-                    </a:xfrm>
-                    <a:prstGeom prst="rect">
-                      <a:avLst/>
-                    </a:prstGeom>
-                    <a:ln>
-                      <a:solidFill>
-                        <a:srgbClr val="0000FF"/>
-                      </a:solidFill>
-                    </a:ln>
-                  </pic:spPr>
-                </pic:pic>
-              </a:graphicData>
-            </a:graphic>
+            <wp14:sizeRelH relativeFrom="margin">
+              <wp14:pctWidth>0</wp14:pctWidth>
+            </wp14:sizeRelH>
+            <wp14:sizeRelV relativeFrom="margin">
+              <wp14:pctHeight>0</wp14:pctHeight>
+            </wp14:sizeRelV>
           </wp:anchor>
         </w:drawing>
       </w:r>
@@ -4707,7 +4161,169 @@
           <w:szCs w:val="21"/>
           <w:lang w:eastAsia="zh-CN" w:bidi="ar"/>
         </w:rPr>
-        <w:t>本系统主要使用Apache Camel框架，主要开发语言为Java和Groovy，数据库采用的是Oracle。图2-2中，上半部分主要是接口和业务规则描述,其核心采用Apache Camel（ESB框架）实现。下半部分是公共服务，使用WISDOM平台组件或者基于平台进行项目扩展。资源服务层主要功能是面向STM/ATM终端提供服务。接口采用REST定义。交易服务路由层主要实现具体交易的业务逻辑和交易路由，如联网核查、业务签约、存取款等等。后台连接层实现与不同的后台系统进行交互,系统架构如图2-2所示。</w:t>
+        <w:t>本系统主要使用</w:t>
+      </w:r>
+      <w:r>
+        <w:rPr>
+          <w:rFonts w:ascii="宋体" w:eastAsia="宋体" w:hAnsi="宋体" w:cs="宋体" w:hint="eastAsia"/>
+          <w:sz w:val="21"/>
+          <w:szCs w:val="21"/>
+          <w:lang w:eastAsia="zh-CN" w:bidi="ar"/>
+        </w:rPr>
+        <w:t>Go</w:t>
+      </w:r>
+      <w:r>
+        <w:rPr>
+          <w:rFonts w:ascii="宋体" w:eastAsia="宋体" w:hAnsi="宋体" w:cs="宋体"/>
+          <w:sz w:val="21"/>
+          <w:szCs w:val="21"/>
+          <w:lang w:eastAsia="zh-CN" w:bidi="ar"/>
+        </w:rPr>
+        <w:t xml:space="preserve"> gRPC</w:t>
+      </w:r>
+      <w:r>
+        <w:rPr>
+          <w:rFonts w:ascii="宋体" w:eastAsia="宋体" w:hAnsi="宋体" w:cs="宋体" w:hint="eastAsia"/>
+          <w:sz w:val="21"/>
+          <w:szCs w:val="21"/>
+          <w:lang w:eastAsia="zh-CN" w:bidi="ar"/>
+        </w:rPr>
+        <w:t>框架，主要开发语言为</w:t>
+      </w:r>
+      <w:r>
+        <w:rPr>
+          <w:rFonts w:ascii="宋体" w:eastAsia="宋体" w:hAnsi="宋体" w:cs="宋体"/>
+          <w:sz w:val="21"/>
+          <w:szCs w:val="21"/>
+          <w:lang w:eastAsia="zh-CN" w:bidi="ar"/>
+        </w:rPr>
+        <w:t>go</w:t>
+      </w:r>
+      <w:r>
+        <w:rPr>
+          <w:rFonts w:ascii="宋体" w:eastAsia="宋体" w:hAnsi="宋体" w:cs="宋体" w:hint="eastAsia"/>
+          <w:sz w:val="21"/>
+          <w:szCs w:val="21"/>
+          <w:lang w:eastAsia="zh-CN" w:bidi="ar"/>
+        </w:rPr>
+        <w:t>，数据库采用的是</w:t>
+      </w:r>
+      <w:r>
+        <w:rPr>
+          <w:rFonts w:ascii="宋体" w:eastAsia="宋体" w:hAnsi="宋体" w:cs="宋体" w:hint="eastAsia"/>
+          <w:sz w:val="21"/>
+          <w:szCs w:val="21"/>
+          <w:lang w:eastAsia="zh-CN" w:bidi="ar"/>
+        </w:rPr>
+        <w:t>M</w:t>
+      </w:r>
+      <w:r>
+        <w:rPr>
+          <w:rFonts w:ascii="宋体" w:eastAsia="宋体" w:hAnsi="宋体" w:cs="宋体"/>
+          <w:sz w:val="21"/>
+          <w:szCs w:val="21"/>
+          <w:lang w:eastAsia="zh-CN" w:bidi="ar"/>
+        </w:rPr>
+        <w:t>ongodb</w:t>
+      </w:r>
+      <w:r>
+        <w:rPr>
+          <w:rFonts w:ascii="宋体" w:eastAsia="宋体" w:hAnsi="宋体" w:cs="宋体" w:hint="eastAsia"/>
+          <w:sz w:val="21"/>
+          <w:szCs w:val="21"/>
+          <w:lang w:eastAsia="zh-CN" w:bidi="ar"/>
+        </w:rPr>
+        <w:t>。图2-2中，</w:t>
+      </w:r>
+      <w:r>
+        <w:rPr>
+          <w:rFonts w:ascii="宋体" w:eastAsia="宋体" w:hAnsi="宋体" w:cs="宋体" w:hint="eastAsia"/>
+          <w:sz w:val="21"/>
+          <w:szCs w:val="21"/>
+          <w:lang w:eastAsia="zh-CN" w:bidi="ar"/>
+        </w:rPr>
+        <w:t>中间件层主要是负责层与层之间的功能衔接，例如：配置动态加载、与数据库的交互（持久化）、用户会话的管理、接口之间的鉴权工作</w:t>
+      </w:r>
+      <w:r>
+        <w:rPr>
+          <w:rFonts w:ascii="宋体" w:eastAsia="宋体" w:hAnsi="宋体" w:cs="宋体" w:hint="eastAsia"/>
+          <w:sz w:val="21"/>
+          <w:szCs w:val="21"/>
+          <w:lang w:eastAsia="zh-CN" w:bidi="ar"/>
+        </w:rPr>
+        <w:t>。</w:t>
+      </w:r>
+      <w:r>
+        <w:rPr>
+          <w:rFonts w:ascii="宋体" w:eastAsia="宋体" w:hAnsi="宋体" w:cs="宋体"/>
+          <w:sz w:val="21"/>
+          <w:szCs w:val="21"/>
+          <w:lang w:eastAsia="zh-CN" w:bidi="ar"/>
+        </w:rPr>
+        <w:t>G</w:t>
+      </w:r>
+      <w:r>
+        <w:rPr>
+          <w:rFonts w:ascii="宋体" w:eastAsia="宋体" w:hAnsi="宋体" w:cs="宋体" w:hint="eastAsia"/>
+          <w:sz w:val="21"/>
+          <w:szCs w:val="21"/>
+          <w:lang w:eastAsia="zh-CN" w:bidi="ar"/>
+        </w:rPr>
+        <w:t>rpc层提供了两类接口</w:t>
+      </w:r>
+      <w:r>
+        <w:rPr>
+          <w:rFonts w:ascii="宋体" w:eastAsia="宋体" w:hAnsi="宋体" w:cs="宋体" w:hint="eastAsia"/>
+          <w:sz w:val="21"/>
+          <w:szCs w:val="21"/>
+          <w:lang w:eastAsia="zh-CN" w:bidi="ar"/>
+        </w:rPr>
+        <w:t>,</w:t>
+      </w:r>
+      <w:r>
+        <w:rPr>
+          <w:rFonts w:ascii="宋体" w:eastAsia="宋体" w:hAnsi="宋体" w:cs="宋体" w:hint="eastAsia"/>
+          <w:sz w:val="21"/>
+          <w:szCs w:val="21"/>
+          <w:lang w:eastAsia="zh-CN" w:bidi="ar"/>
+        </w:rPr>
+        <w:t>分为流式接口：上传文件，订阅邮件；和非流式接口：登录、注册、发送邮件等。流式接口是为了解决大流量传输设计的，grpc底层采用http</w:t>
+      </w:r>
+      <w:r>
+        <w:rPr>
+          <w:rFonts w:ascii="宋体" w:eastAsia="宋体" w:hAnsi="宋体" w:cs="宋体"/>
+          <w:sz w:val="21"/>
+          <w:szCs w:val="21"/>
+          <w:lang w:eastAsia="zh-CN" w:bidi="ar"/>
+        </w:rPr>
+        <w:t>2</w:t>
+      </w:r>
+      <w:r>
+        <w:rPr>
+          <w:rFonts w:ascii="宋体" w:eastAsia="宋体" w:hAnsi="宋体" w:cs="宋体" w:hint="eastAsia"/>
+          <w:sz w:val="21"/>
+          <w:szCs w:val="21"/>
+          <w:lang w:eastAsia="zh-CN" w:bidi="ar"/>
+        </w:rPr>
+        <w:t>协议作为应用层协议支持多路复用同时传输多个数据包。协议解析层采用开源协议库</w:t>
+      </w:r>
+      <w:r>
+        <w:rPr>
+          <w:rFonts w:ascii="宋体" w:eastAsia="宋体" w:hAnsi="宋体" w:cs="宋体" w:hint="eastAsia"/>
+          <w:sz w:val="21"/>
+          <w:szCs w:val="21"/>
+          <w:lang w:eastAsia="zh-CN" w:bidi="ar"/>
+        </w:rPr>
+        <w:t>。</w:t>
+      </w:r>
+      <w:r>
+        <w:rPr>
+          <w:rFonts w:ascii="宋体" w:eastAsia="宋体" w:hAnsi="宋体" w:cs="宋体" w:hint="eastAsia"/>
+          <w:sz w:val="21"/>
+          <w:szCs w:val="21"/>
+          <w:lang w:eastAsia="zh-CN" w:bidi="ar"/>
+        </w:rPr>
+        <w:t>系统架构如图2-2所示。</w:t>
       </w:r>
     </w:p>
     <w:p>
@@ -4809,7 +4425,7 @@
           <w:lang w:val="de-DE" w:eastAsia="zh-CN"/>
         </w:rPr>
       </w:pPr>
-      <w:bookmarkStart w:id="149" w:name="_Toc5761_WPSOffice_Level3"/>
+      <w:bookmarkStart w:id="148" w:name="_Toc5761_WPSOffice_Level3"/>
       <w:r>
         <w:rPr>
           <w:rFonts w:ascii="仿宋" w:eastAsia="仿宋" w:hAnsi="仿宋" w:cs="仿宋" w:hint="eastAsia"/>
@@ -4832,7 +4448,7 @@
         </w:rPr>
         <w:t xml:space="preserve"> 2-2 系统架构图</w:t>
       </w:r>
-      <w:bookmarkEnd w:id="149"/>
+      <w:bookmarkEnd w:id="148"/>
     </w:p>
     <w:p>
       <w:pPr>
@@ -4846,9 +4462,9 @@
           <w:rFonts w:hint="eastAsia"/>
           <w:lang w:eastAsia="zh-CN"/>
         </w:rPr>
-        <w:lastRenderedPageBreak/>
         <w:t>模块描述</w:t>
       </w:r>
+      <w:bookmarkEnd w:id="133"/>
       <w:bookmarkEnd w:id="134"/>
       <w:bookmarkEnd w:id="135"/>
       <w:bookmarkEnd w:id="136"/>
@@ -4858,7 +4474,6 @@
       <w:bookmarkEnd w:id="140"/>
       <w:bookmarkEnd w:id="141"/>
       <w:bookmarkEnd w:id="142"/>
-      <w:bookmarkEnd w:id="143"/>
     </w:p>
     <w:p>
       <w:pPr>
@@ -4884,7 +4499,16 @@
           <w:szCs w:val="21"/>
           <w:lang w:bidi="ar"/>
         </w:rPr>
-        <w:t>资源服务模块</w:t>
+        <w:t>系统用户</w:t>
+      </w:r>
+      <w:r>
+        <w:rPr>
+          <w:rFonts w:ascii="宋体" w:eastAsia="宋体" w:hAnsi="宋体" w:cs="宋体" w:hint="eastAsia"/>
+          <w:sz w:val="21"/>
+          <w:szCs w:val="21"/>
+          <w:lang w:bidi="ar"/>
+        </w:rPr>
+        <w:t>模块</w:t>
       </w:r>
     </w:p>
     <w:p>
@@ -4907,7 +4531,88 @@
           <w:szCs w:val="21"/>
           <w:lang w:bidi="ar"/>
         </w:rPr>
-        <w:t>资源服务模块主要功能是面向STM/ATM终端提供服务。接口采用REST定义。终端可以通过调用这一层次获取资源、更新资源或者提交数据。例如，获取可以执行的交易列表、获取格式声明、上传客户身份证照片、提交交易请求等等。</w:t>
+        <w:t>系统用户模</w:t>
+      </w:r>
+      <w:r>
+        <w:rPr>
+          <w:rFonts w:ascii="宋体" w:eastAsia="宋体" w:hAnsi="宋体" w:cs="宋体" w:hint="eastAsia"/>
+          <w:sz w:val="21"/>
+          <w:szCs w:val="21"/>
+          <w:lang w:bidi="ar"/>
+        </w:rPr>
+        <w:t>块主要功能是</w:t>
+      </w:r>
+      <w:r>
+        <w:rPr>
+          <w:rFonts w:ascii="宋体" w:eastAsia="宋体" w:hAnsi="宋体" w:cs="宋体" w:hint="eastAsia"/>
+          <w:sz w:val="21"/>
+          <w:szCs w:val="21"/>
+          <w:lang w:bidi="ar"/>
+        </w:rPr>
+        <w:t>向终端提供</w:t>
+      </w:r>
+      <w:r>
+        <w:rPr>
+          <w:rFonts w:ascii="宋体" w:eastAsia="宋体" w:hAnsi="宋体" w:cs="宋体" w:hint="eastAsia"/>
+          <w:sz w:val="21"/>
+          <w:szCs w:val="21"/>
+          <w:lang w:bidi="ar"/>
+        </w:rPr>
+        <w:t>用户注册、登录</w:t>
+      </w:r>
+      <w:r>
+        <w:rPr>
+          <w:rFonts w:ascii="宋体" w:eastAsia="宋体" w:hAnsi="宋体" w:cs="宋体" w:hint="eastAsia"/>
+          <w:sz w:val="21"/>
+          <w:szCs w:val="21"/>
+          <w:lang w:bidi="ar"/>
+        </w:rPr>
+        <w:t>服务。接口采用</w:t>
+      </w:r>
+      <w:r>
+        <w:rPr>
+          <w:rFonts w:ascii="宋体" w:eastAsia="宋体" w:hAnsi="宋体" w:cs="宋体" w:hint="eastAsia"/>
+          <w:sz w:val="21"/>
+          <w:szCs w:val="21"/>
+          <w:lang w:bidi="ar"/>
+        </w:rPr>
+        <w:t>grpc</w:t>
+      </w:r>
+      <w:r>
+        <w:rPr>
+          <w:rFonts w:ascii="宋体" w:eastAsia="宋体" w:hAnsi="宋体" w:cs="宋体" w:hint="eastAsia"/>
+          <w:sz w:val="21"/>
+          <w:szCs w:val="21"/>
+          <w:lang w:bidi="ar"/>
+        </w:rPr>
+        <w:t>定义。终端可以通过调用这一层次</w:t>
+      </w:r>
+      <w:r>
+        <w:rPr>
+          <w:rFonts w:ascii="宋体" w:eastAsia="宋体" w:hAnsi="宋体" w:cs="宋体" w:hint="eastAsia"/>
+          <w:sz w:val="21"/>
+          <w:szCs w:val="21"/>
+          <w:lang w:bidi="ar"/>
+        </w:rPr>
+        <w:t>创建用户，获取用户唯一标识（后续接口都需要在header中传递这个用户唯一标识），分配用户优先级权重</w:t>
+      </w:r>
+      <w:r>
+        <w:rPr>
+          <w:rFonts w:ascii="宋体" w:eastAsia="宋体" w:hAnsi="宋体" w:cs="宋体" w:hint="eastAsia"/>
+          <w:sz w:val="21"/>
+          <w:szCs w:val="21"/>
+          <w:lang w:bidi="ar"/>
+        </w:rPr>
+        <w:t>，以及各接口的鉴权功能</w:t>
+      </w:r>
+      <w:r>
+        <w:rPr>
+          <w:rFonts w:ascii="宋体" w:eastAsia="宋体" w:hAnsi="宋体" w:cs="宋体" w:hint="eastAsia"/>
+          <w:sz w:val="21"/>
+          <w:szCs w:val="21"/>
+          <w:lang w:bidi="ar"/>
+        </w:rPr>
+        <w:t>。</w:t>
       </w:r>
     </w:p>
     <w:p>
@@ -4933,7 +4638,25 @@
           <w:szCs w:val="21"/>
           <w:lang w:bidi="ar"/>
         </w:rPr>
-        <w:t>交易服务路由模块</w:t>
+        <w:t>邮件</w:t>
+      </w:r>
+      <w:r>
+        <w:rPr>
+          <w:rFonts w:ascii="宋体" w:eastAsia="宋体" w:hAnsi="宋体" w:cs="宋体" w:hint="eastAsia"/>
+          <w:sz w:val="21"/>
+          <w:szCs w:val="21"/>
+          <w:lang w:bidi="ar"/>
+        </w:rPr>
+        <w:t>轮询</w:t>
+      </w:r>
+      <w:r>
+        <w:rPr>
+          <w:rFonts w:ascii="宋体" w:eastAsia="宋体" w:hAnsi="宋体" w:cs="宋体" w:hint="eastAsia"/>
+          <w:sz w:val="21"/>
+          <w:szCs w:val="21"/>
+          <w:lang w:bidi="ar"/>
+        </w:rPr>
+        <w:t>模块</w:t>
       </w:r>
     </w:p>
     <w:p>
@@ -4941,7 +4664,7 @@
         <w:pStyle w:val="afa"/>
         <w:shd w:val="clear" w:color="auto" w:fill="FFFFFF"/>
         <w:spacing w:before="0" w:beforeAutospacing="0" w:after="0" w:afterAutospacing="0" w:line="360" w:lineRule="auto"/>
-        <w:ind w:firstLine="420"/>
+        <w:ind w:left="420"/>
         <w:rPr>
           <w:rFonts w:ascii="宋体" w:eastAsia="宋体" w:hAnsi="宋体" w:cs="宋体"/>
           <w:sz w:val="21"/>
@@ -4956,7 +4679,124 @@
           <w:szCs w:val="21"/>
           <w:lang w:bidi="ar"/>
         </w:rPr>
-        <w:t>交易服务路由层主要实现具体交易的业务逻辑和交易路由，如联网核查、业务签约、存取款等等。交易服务通过Apache Camel的Groovy DSL实现。交易路由（发送到单一后台系统或者多个后台系统）在每个交易的Groovy DSL中描述。</w:t>
+        <w:t>邮件</w:t>
+      </w:r>
+      <w:r>
+        <w:rPr>
+          <w:rFonts w:ascii="宋体" w:eastAsia="宋体" w:hAnsi="宋体" w:cs="宋体" w:hint="eastAsia"/>
+          <w:sz w:val="21"/>
+          <w:szCs w:val="21"/>
+          <w:lang w:bidi="ar"/>
+        </w:rPr>
+        <w:t>轮询模块</w:t>
+      </w:r>
+      <w:r>
+        <w:rPr>
+          <w:rFonts w:ascii="宋体" w:eastAsia="宋体" w:hAnsi="宋体" w:cs="宋体" w:hint="eastAsia"/>
+          <w:sz w:val="21"/>
+          <w:szCs w:val="21"/>
+          <w:lang w:bidi="ar"/>
+        </w:rPr>
+        <w:t>主要实现</w:t>
+      </w:r>
+      <w:r>
+        <w:rPr>
+          <w:rFonts w:ascii="宋体" w:eastAsia="宋体" w:hAnsi="宋体" w:cs="宋体" w:hint="eastAsia"/>
+          <w:sz w:val="21"/>
+          <w:szCs w:val="21"/>
+          <w:lang w:bidi="ar"/>
+        </w:rPr>
+        <w:t>多账号邮件</w:t>
+      </w:r>
+      <w:r>
+        <w:rPr>
+          <w:rFonts w:ascii="宋体" w:eastAsia="宋体" w:hAnsi="宋体" w:cs="宋体" w:hint="eastAsia"/>
+          <w:sz w:val="21"/>
+          <w:szCs w:val="21"/>
+          <w:lang w:bidi="ar"/>
+        </w:rPr>
+        <w:t>定时收取功能是邮件</w:t>
+      </w:r>
+      <w:r>
+        <w:rPr>
+          <w:rFonts w:ascii="宋体" w:eastAsia="宋体" w:hAnsi="宋体" w:cs="宋体" w:hint="eastAsia"/>
+          <w:sz w:val="21"/>
+          <w:szCs w:val="21"/>
+          <w:lang w:bidi="ar"/>
+        </w:rPr>
+        <w:t>订阅功能</w:t>
+      </w:r>
+      <w:r>
+        <w:rPr>
+          <w:rFonts w:ascii="宋体" w:eastAsia="宋体" w:hAnsi="宋体" w:cs="宋体" w:hint="eastAsia"/>
+          <w:sz w:val="21"/>
+          <w:szCs w:val="21"/>
+          <w:lang w:bidi="ar"/>
+        </w:rPr>
+        <w:t>的基础和前提</w:t>
+      </w:r>
+      <w:r>
+        <w:rPr>
+          <w:rFonts w:ascii="宋体" w:eastAsia="宋体" w:hAnsi="宋体" w:cs="宋体" w:hint="eastAsia"/>
+          <w:sz w:val="21"/>
+          <w:szCs w:val="21"/>
+          <w:lang w:bidi="ar"/>
+        </w:rPr>
+        <w:t>，</w:t>
+      </w:r>
+      <w:r>
+        <w:rPr>
+          <w:rFonts w:ascii="宋体" w:eastAsia="宋体" w:hAnsi="宋体" w:cs="宋体" w:hint="eastAsia"/>
+          <w:sz w:val="21"/>
+          <w:szCs w:val="21"/>
+          <w:lang w:bidi="ar"/>
+        </w:rPr>
+        <w:t>实现了</w:t>
+      </w:r>
+      <w:r>
+        <w:rPr>
+          <w:rFonts w:ascii="宋体" w:eastAsia="宋体" w:hAnsi="宋体" w:cs="宋体" w:hint="eastAsia"/>
+          <w:sz w:val="21"/>
+          <w:szCs w:val="21"/>
+          <w:lang w:bidi="ar"/>
+        </w:rPr>
+        <w:t>同时订阅多个邮箱帐号，并开启轮询队列，分配postman（imap客户端）并维持流式长连接接口</w:t>
+      </w:r>
+      <w:r>
+        <w:rPr>
+          <w:rFonts w:ascii="宋体" w:eastAsia="宋体" w:hAnsi="宋体" w:cs="宋体" w:hint="eastAsia"/>
+          <w:sz w:val="21"/>
+          <w:szCs w:val="21"/>
+          <w:lang w:bidi="ar"/>
+        </w:rPr>
+        <w:t>，</w:t>
+      </w:r>
+      <w:r>
+        <w:rPr>
+          <w:rFonts w:ascii="宋体" w:eastAsia="宋体" w:hAnsi="宋体" w:cs="宋体" w:hint="eastAsia"/>
+          <w:sz w:val="21"/>
+          <w:szCs w:val="21"/>
+          <w:lang w:bidi="ar"/>
+        </w:rPr>
+        <w:t>实时推送数据</w:t>
+      </w:r>
+      <w:r>
+        <w:rPr>
+          <w:rFonts w:ascii="宋体" w:eastAsia="宋体" w:hAnsi="宋体" w:cs="宋体" w:hint="eastAsia"/>
+          <w:sz w:val="21"/>
+          <w:szCs w:val="21"/>
+          <w:lang w:bidi="ar"/>
+        </w:rPr>
+        <w:t>等功能</w:t>
+      </w:r>
+      <w:r>
+        <w:rPr>
+          <w:rFonts w:ascii="宋体" w:eastAsia="宋体" w:hAnsi="宋体" w:cs="宋体" w:hint="eastAsia"/>
+          <w:sz w:val="21"/>
+          <w:szCs w:val="21"/>
+          <w:lang w:bidi="ar"/>
+        </w:rPr>
+        <w:t>。</w:t>
       </w:r>
     </w:p>
     <w:p>
@@ -4982,7 +4822,16 @@
           <w:szCs w:val="21"/>
           <w:lang w:bidi="ar"/>
         </w:rPr>
-        <w:t>后台连接模块</w:t>
+        <w:t>敏感词过滤</w:t>
+      </w:r>
+      <w:r>
+        <w:rPr>
+          <w:rFonts w:ascii="宋体" w:eastAsia="宋体" w:hAnsi="宋体" w:cs="宋体" w:hint="eastAsia"/>
+          <w:sz w:val="21"/>
+          <w:szCs w:val="21"/>
+          <w:lang w:bidi="ar"/>
+        </w:rPr>
+        <w:t>模块</w:t>
       </w:r>
     </w:p>
     <w:p>
@@ -4990,7 +4839,7 @@
         <w:pStyle w:val="afa"/>
         <w:shd w:val="clear" w:color="auto" w:fill="FFFFFF"/>
         <w:spacing w:before="0" w:beforeAutospacing="0" w:after="0" w:afterAutospacing="0" w:line="360" w:lineRule="auto"/>
-        <w:ind w:firstLine="420"/>
+        <w:ind w:left="420"/>
         <w:rPr>
           <w:rFonts w:ascii="宋体" w:eastAsia="宋体" w:hAnsi="宋体" w:cs="宋体"/>
           <w:sz w:val="21"/>
@@ -5005,7 +4854,43 @@
           <w:szCs w:val="21"/>
           <w:lang w:bidi="ar"/>
         </w:rPr>
-        <w:t>后台连接层实现与不同的后台系统进行交互。根据需要，报文转换及通讯管理可以通过Camel自带的模块或者WISDOM平台组件（Connector）实现，也可以在项目中进行实现和扩展。</w:t>
+        <w:t>敏感词过滤模块</w:t>
+      </w:r>
+      <w:r>
+        <w:rPr>
+          <w:rFonts w:ascii="宋体" w:eastAsia="宋体" w:hAnsi="宋体" w:cs="宋体" w:hint="eastAsia"/>
+          <w:sz w:val="21"/>
+          <w:szCs w:val="21"/>
+          <w:lang w:bidi="ar"/>
+        </w:rPr>
+        <w:t>基于double-array实现的trie（字典树）实现的敏感词过滤功能，根据系统启动时加载的敏感词文件过滤发送、接收的邮件正文内容，支持正则匹配。常用语过滤不文明、</w:t>
+      </w:r>
+      <w:r>
+        <w:rPr>
+          <w:rFonts w:ascii="宋体" w:eastAsia="宋体" w:hAnsi="宋体" w:cs="宋体" w:hint="eastAsia"/>
+          <w:sz w:val="21"/>
+          <w:szCs w:val="21"/>
+          <w:lang w:bidi="ar"/>
+        </w:rPr>
+        <w:t>政治相关</w:t>
+      </w:r>
+      <w:r>
+        <w:rPr>
+          <w:rFonts w:ascii="宋体" w:eastAsia="宋体" w:hAnsi="宋体" w:cs="宋体" w:hint="eastAsia"/>
+          <w:sz w:val="21"/>
+          <w:szCs w:val="21"/>
+          <w:lang w:bidi="ar"/>
+        </w:rPr>
+        <w:t>用语或信用卡号等机密信息</w:t>
+      </w:r>
+      <w:r>
+        <w:rPr>
+          <w:rFonts w:ascii="宋体" w:eastAsia="宋体" w:hAnsi="宋体" w:cs="宋体" w:hint="eastAsia"/>
+          <w:sz w:val="21"/>
+          <w:szCs w:val="21"/>
+          <w:lang w:bidi="ar"/>
+        </w:rPr>
+        <w:t>。</w:t>
       </w:r>
     </w:p>
     <w:p>
@@ -5031,7 +4916,34 @@
           <w:szCs w:val="21"/>
           <w:lang w:bidi="ar"/>
         </w:rPr>
-        <w:t>通用服务模块</w:t>
+        <w:t>邮件</w:t>
+      </w:r>
+      <w:r>
+        <w:rPr>
+          <w:rFonts w:ascii="宋体" w:eastAsia="宋体" w:hAnsi="宋体" w:cs="宋体" w:hint="eastAsia"/>
+          <w:sz w:val="21"/>
+          <w:szCs w:val="21"/>
+          <w:lang w:bidi="ar"/>
+        </w:rPr>
+        <w:t>收</w:t>
+      </w:r>
+      <w:r>
+        <w:rPr>
+          <w:rFonts w:ascii="宋体" w:eastAsia="宋体" w:hAnsi="宋体" w:cs="宋体" w:hint="eastAsia"/>
+          <w:sz w:val="21"/>
+          <w:szCs w:val="21"/>
+          <w:lang w:bidi="ar"/>
+        </w:rPr>
+        <w:t>送</w:t>
+      </w:r>
+      <w:r>
+        <w:rPr>
+          <w:rFonts w:ascii="宋体" w:eastAsia="宋体" w:hAnsi="宋体" w:cs="宋体" w:hint="eastAsia"/>
+          <w:sz w:val="21"/>
+          <w:szCs w:val="21"/>
+          <w:lang w:bidi="ar"/>
+        </w:rPr>
+        <w:t>模块</w:t>
       </w:r>
     </w:p>
     <w:p>
@@ -5039,7 +4951,7 @@
         <w:pStyle w:val="afa"/>
         <w:shd w:val="clear" w:color="auto" w:fill="FFFFFF"/>
         <w:spacing w:before="0" w:beforeAutospacing="0" w:after="0" w:afterAutospacing="0" w:line="360" w:lineRule="auto"/>
-        <w:ind w:firstLine="420"/>
+        <w:ind w:left="420"/>
         <w:rPr>
           <w:sz w:val="21"/>
           <w:szCs w:val="21"/>
@@ -5053,7 +4965,70 @@
           <w:szCs w:val="21"/>
           <w:lang w:bidi="ar"/>
         </w:rPr>
-        <w:t>通用服务模块主要是提供公共服务，使用WISDOM平台组件或者基于平台进行项目扩展。主要是通过Java代码实现，提供终端验证、卡片验证、用户验证、交易日志、账务服务等功能。</w:t>
+        <w:t>邮件收送模块</w:t>
+      </w:r>
+      <w:r>
+        <w:rPr>
+          <w:rFonts w:ascii="宋体" w:eastAsia="宋体" w:hAnsi="宋体" w:cs="宋体" w:hint="eastAsia"/>
+          <w:sz w:val="21"/>
+          <w:szCs w:val="21"/>
+          <w:lang w:bidi="ar"/>
+        </w:rPr>
+        <w:t>主要是提供</w:t>
+      </w:r>
+      <w:r>
+        <w:rPr>
+          <w:rFonts w:ascii="宋体" w:eastAsia="宋体" w:hAnsi="宋体" w:cs="宋体" w:hint="eastAsia"/>
+          <w:sz w:val="21"/>
+          <w:szCs w:val="21"/>
+          <w:lang w:bidi="ar"/>
+        </w:rPr>
+        <w:t>邮件实时推送、发送/回复邮件，上传/下载附件</w:t>
+      </w:r>
+      <w:r>
+        <w:rPr>
+          <w:rFonts w:ascii="宋体" w:eastAsia="宋体" w:hAnsi="宋体" w:cs="宋体" w:hint="eastAsia"/>
+          <w:sz w:val="21"/>
+          <w:szCs w:val="21"/>
+          <w:lang w:bidi="ar"/>
+        </w:rPr>
+        <w:t>以及smtp</w:t>
+      </w:r>
+      <w:r>
+        <w:rPr>
+          <w:rFonts w:ascii="宋体" w:eastAsia="宋体" w:hAnsi="宋体" w:cs="宋体"/>
+          <w:sz w:val="21"/>
+          <w:szCs w:val="21"/>
+          <w:lang w:bidi="ar"/>
+        </w:rPr>
+        <w:t>/imap</w:t>
+      </w:r>
+      <w:r>
+        <w:rPr>
+          <w:rFonts w:ascii="宋体" w:eastAsia="宋体" w:hAnsi="宋体" w:cs="宋体" w:hint="eastAsia"/>
+          <w:sz w:val="21"/>
+          <w:szCs w:val="21"/>
+          <w:lang w:bidi="ar"/>
+        </w:rPr>
+        <w:t>协议解析</w:t>
+      </w:r>
+      <w:r>
+        <w:rPr>
+          <w:rFonts w:ascii="宋体" w:eastAsia="宋体" w:hAnsi="宋体" w:cs="宋体" w:hint="eastAsia"/>
+          <w:sz w:val="21"/>
+          <w:szCs w:val="21"/>
+          <w:lang w:bidi="ar"/>
+        </w:rPr>
+        <w:t>等功能，与以上模块均有交互</w:t>
+      </w:r>
+      <w:r>
+        <w:rPr>
+          <w:rFonts w:ascii="宋体" w:eastAsia="宋体" w:hAnsi="宋体" w:cs="宋体" w:hint="eastAsia"/>
+          <w:sz w:val="21"/>
+          <w:szCs w:val="21"/>
+          <w:lang w:bidi="ar"/>
+        </w:rPr>
+        <w:t>。</w:t>
       </w:r>
     </w:p>
     <w:p>
@@ -5066,25 +5041,25 @@
           <w:lang w:val="en-US" w:eastAsia="zh-HK"/>
         </w:rPr>
       </w:pPr>
-      <w:bookmarkStart w:id="150" w:name="_Toc17128"/>
-      <w:bookmarkStart w:id="151" w:name="_Toc17897_WPSOffice_Level1"/>
-      <w:bookmarkStart w:id="152" w:name="_Toc1416"/>
-      <w:bookmarkStart w:id="153" w:name="_Toc4085"/>
-      <w:bookmarkStart w:id="154" w:name="_Toc13587"/>
-      <w:bookmarkStart w:id="155" w:name="_Toc28616_WPSOffice_Level1"/>
-      <w:bookmarkStart w:id="156" w:name="_Toc10787"/>
-      <w:bookmarkStart w:id="157" w:name="_Toc19399"/>
-      <w:bookmarkStart w:id="158" w:name="_Toc7734"/>
-      <w:bookmarkStart w:id="159" w:name="_Toc27843"/>
-      <w:bookmarkStart w:id="160" w:name="_Toc30610"/>
-      <w:bookmarkStart w:id="161" w:name="_Toc11027"/>
-      <w:bookmarkStart w:id="162" w:name="_Toc6731"/>
-      <w:bookmarkStart w:id="163" w:name="_Toc13385"/>
-      <w:bookmarkStart w:id="164" w:name="_Toc5495"/>
-      <w:bookmarkStart w:id="165" w:name="_Toc30578"/>
-      <w:bookmarkStart w:id="166" w:name="_Toc8087"/>
-      <w:bookmarkStart w:id="167" w:name="_Toc14852"/>
-      <w:bookmarkStart w:id="168" w:name="OLE_LINK6"/>
+      <w:bookmarkStart w:id="149" w:name="_Toc17128"/>
+      <w:bookmarkStart w:id="150" w:name="_Toc17897_WPSOffice_Level1"/>
+      <w:bookmarkStart w:id="151" w:name="_Toc1416"/>
+      <w:bookmarkStart w:id="152" w:name="_Toc4085"/>
+      <w:bookmarkStart w:id="153" w:name="_Toc13587"/>
+      <w:bookmarkStart w:id="154" w:name="_Toc28616_WPSOffice_Level1"/>
+      <w:bookmarkStart w:id="155" w:name="_Toc10787"/>
+      <w:bookmarkStart w:id="156" w:name="_Toc19399"/>
+      <w:bookmarkStart w:id="157" w:name="_Toc7734"/>
+      <w:bookmarkStart w:id="158" w:name="_Toc27843"/>
+      <w:bookmarkStart w:id="159" w:name="_Toc30610"/>
+      <w:bookmarkStart w:id="160" w:name="_Toc11027"/>
+      <w:bookmarkStart w:id="161" w:name="_Toc6731"/>
+      <w:bookmarkStart w:id="162" w:name="_Toc13385"/>
+      <w:bookmarkStart w:id="163" w:name="_Toc5495"/>
+      <w:bookmarkStart w:id="164" w:name="_Toc30578"/>
+      <w:bookmarkStart w:id="165" w:name="_Toc8087"/>
+      <w:bookmarkStart w:id="166" w:name="_Toc14852"/>
+      <w:bookmarkStart w:id="167" w:name="OLE_LINK6"/>
       <w:r>
         <w:rPr>
           <w:rFonts w:asciiTheme="minorEastAsia" w:hAnsiTheme="minorEastAsia" w:hint="eastAsia"/>
@@ -5093,6 +5068,7 @@
         <w:lastRenderedPageBreak/>
         <w:t>使用说明</w:t>
       </w:r>
+      <w:bookmarkEnd w:id="149"/>
       <w:bookmarkEnd w:id="150"/>
       <w:bookmarkEnd w:id="151"/>
       <w:bookmarkEnd w:id="152"/>
@@ -5102,7 +5078,6 @@
       <w:bookmarkEnd w:id="156"/>
       <w:bookmarkEnd w:id="157"/>
       <w:bookmarkEnd w:id="158"/>
-      <w:bookmarkEnd w:id="159"/>
     </w:p>
     <w:p>
       <w:pPr>
@@ -5111,8 +5086,8 @@
           <w:lang w:eastAsia="zh-CN"/>
         </w:rPr>
       </w:pPr>
-      <w:bookmarkStart w:id="169" w:name="_Toc24231_WPSOffice_Level2"/>
-      <w:bookmarkStart w:id="170" w:name="_Toc19250_WPSOffice_Level2"/>
+      <w:bookmarkStart w:id="168" w:name="_Toc24231_WPSOffice_Level2"/>
+      <w:bookmarkStart w:id="169" w:name="_Toc19250_WPSOffice_Level2"/>
       <w:r>
         <w:rPr>
           <w:rFonts w:hint="eastAsia"/>
@@ -5120,6 +5095,7 @@
         </w:rPr>
         <w:t>业务流程说明</w:t>
       </w:r>
+      <w:bookmarkEnd w:id="159"/>
       <w:bookmarkEnd w:id="160"/>
       <w:bookmarkEnd w:id="161"/>
       <w:bookmarkEnd w:id="162"/>
@@ -5127,9 +5103,8 @@
       <w:bookmarkEnd w:id="164"/>
       <w:bookmarkEnd w:id="165"/>
       <w:bookmarkEnd w:id="166"/>
-      <w:bookmarkEnd w:id="167"/>
+      <w:bookmarkEnd w:id="168"/>
       <w:bookmarkEnd w:id="169"/>
-      <w:bookmarkEnd w:id="170"/>
     </w:p>
     <w:p>
       <w:pPr>
@@ -5141,15 +5116,15 @@
           <w:szCs w:val="21"/>
         </w:rPr>
       </w:pPr>
-      <w:bookmarkStart w:id="171" w:name="_Toc478_WPSOffice_Level3"/>
-      <w:bookmarkStart w:id="172" w:name="_Toc14669"/>
-      <w:bookmarkStart w:id="173" w:name="_Toc22191"/>
-      <w:bookmarkStart w:id="174" w:name="_Toc7026"/>
-      <w:bookmarkStart w:id="175" w:name="_Toc7953"/>
-      <w:bookmarkStart w:id="176" w:name="_Toc26102"/>
-      <w:bookmarkStart w:id="177" w:name="_Toc5924"/>
-      <w:bookmarkStart w:id="178" w:name="_Toc16238"/>
-      <w:bookmarkStart w:id="179" w:name="_Toc20485"/>
+      <w:bookmarkStart w:id="170" w:name="_Toc478_WPSOffice_Level3"/>
+      <w:bookmarkStart w:id="171" w:name="_Toc14669"/>
+      <w:bookmarkStart w:id="172" w:name="_Toc22191"/>
+      <w:bookmarkStart w:id="173" w:name="_Toc7026"/>
+      <w:bookmarkStart w:id="174" w:name="_Toc7953"/>
+      <w:bookmarkStart w:id="175" w:name="_Toc26102"/>
+      <w:bookmarkStart w:id="176" w:name="_Toc5924"/>
+      <w:bookmarkStart w:id="177" w:name="_Toc16238"/>
+      <w:bookmarkStart w:id="178" w:name="_Toc20485"/>
       <w:r>
         <w:rPr>
           <w:rFonts w:hint="eastAsia"/>
@@ -5160,6 +5135,7 @@
         </w:rPr>
         <w:t>整体业务流程</w:t>
       </w:r>
+      <w:bookmarkEnd w:id="170"/>
       <w:bookmarkEnd w:id="171"/>
       <w:bookmarkEnd w:id="172"/>
       <w:bookmarkEnd w:id="173"/>
@@ -5168,7 +5144,6 @@
       <w:bookmarkEnd w:id="176"/>
       <w:bookmarkEnd w:id="177"/>
       <w:bookmarkEnd w:id="178"/>
-      <w:bookmarkEnd w:id="179"/>
     </w:p>
     <w:p>
       <w:pPr>
@@ -5270,6 +5245,8 @@
         </w:rPr>
         <w:t>系统。</w:t>
       </w:r>
+      <w:bookmarkStart w:id="179" w:name="_GoBack"/>
+      <w:bookmarkEnd w:id="179"/>
     </w:p>
     <w:p>
       <w:pPr>
@@ -6703,7 +6680,7 @@
       <w:bookmarkStart w:id="228" w:name="_Toc3649"/>
       <w:bookmarkStart w:id="229" w:name="_Toc7178"/>
       <w:bookmarkStart w:id="230" w:name="_Toc15179"/>
-      <w:bookmarkEnd w:id="168"/>
+      <w:bookmarkEnd w:id="167"/>
       <w:r>
         <w:rPr>
           <w:rFonts w:asciiTheme="minorEastAsia" w:hAnsiTheme="minorEastAsia" w:hint="eastAsia"/>
@@ -24557,7 +24534,7 @@
         <w:noProof/>
         <w:lang w:val="en-GB" w:eastAsia="zh-HK"/>
       </w:rPr>
-      <w:t>5</w:t>
+      <w:t>7</w:t>
     </w:r>
     <w:r>
       <w:rPr>
@@ -24757,7 +24734,7 @@
                               <w:noProof/>
                               <w:lang w:eastAsia="zh-CN"/>
                             </w:rPr>
-                            <w:t>5</w:t>
+                            <w:t>7</w:t>
                           </w:r>
                           <w:r>
                             <w:rPr>
@@ -24820,7 +24797,7 @@
                         <w:noProof/>
                         <w:lang w:eastAsia="zh-CN"/>
                       </w:rPr>
-                      <w:t>5</w:t>
+                      <w:t>7</w:t>
                     </w:r>
                     <w:r>
                       <w:rPr>
@@ -25433,6 +25410,95 @@
     </w:lvl>
   </w:abstractNum>
   <w:abstractNum w:abstractNumId="3" w15:restartNumberingAfterBreak="0">
+    <w:nsid w:val="1D075E57"/>
+    <w:multiLevelType w:val="hybridMultilevel"/>
+    <w:tmpl w:val="EF2647BC"/>
+    <w:lvl w:ilvl="0" w:tplc="38125C44">
+      <w:start w:val="4"/>
+      <w:numFmt w:val="decimal"/>
+      <w:lvlText w:val="%1）"/>
+      <w:lvlJc w:val="left"/>
+      <w:pPr>
+        <w:ind w:left="420" w:hanging="420"/>
+      </w:pPr>
+      <w:rPr>
+        <w:rFonts w:hint="eastAsia"/>
+      </w:rPr>
+    </w:lvl>
+    <w:lvl w:ilvl="1" w:tplc="04090019" w:tentative="1">
+      <w:start w:val="1"/>
+      <w:numFmt w:val="lowerLetter"/>
+      <w:lvlText w:val="%2)"/>
+      <w:lvlJc w:val="left"/>
+      <w:pPr>
+        <w:ind w:left="840" w:hanging="420"/>
+      </w:pPr>
+    </w:lvl>
+    <w:lvl w:ilvl="2" w:tplc="0409001B" w:tentative="1">
+      <w:start w:val="1"/>
+      <w:numFmt w:val="lowerRoman"/>
+      <w:lvlText w:val="%3."/>
+      <w:lvlJc w:val="right"/>
+      <w:pPr>
+        <w:ind w:left="1260" w:hanging="420"/>
+      </w:pPr>
+    </w:lvl>
+    <w:lvl w:ilvl="3" w:tplc="0409000F" w:tentative="1">
+      <w:start w:val="1"/>
+      <w:numFmt w:val="decimal"/>
+      <w:lvlText w:val="%4."/>
+      <w:lvlJc w:val="left"/>
+      <w:pPr>
+        <w:ind w:left="1680" w:hanging="420"/>
+      </w:pPr>
+    </w:lvl>
+    <w:lvl w:ilvl="4" w:tplc="04090019" w:tentative="1">
+      <w:start w:val="1"/>
+      <w:numFmt w:val="lowerLetter"/>
+      <w:lvlText w:val="%5)"/>
+      <w:lvlJc w:val="left"/>
+      <w:pPr>
+        <w:ind w:left="2100" w:hanging="420"/>
+      </w:pPr>
+    </w:lvl>
+    <w:lvl w:ilvl="5" w:tplc="0409001B" w:tentative="1">
+      <w:start w:val="1"/>
+      <w:numFmt w:val="lowerRoman"/>
+      <w:lvlText w:val="%6."/>
+      <w:lvlJc w:val="right"/>
+      <w:pPr>
+        <w:ind w:left="2520" w:hanging="420"/>
+      </w:pPr>
+    </w:lvl>
+    <w:lvl w:ilvl="6" w:tplc="0409000F" w:tentative="1">
+      <w:start w:val="1"/>
+      <w:numFmt w:val="decimal"/>
+      <w:lvlText w:val="%7."/>
+      <w:lvlJc w:val="left"/>
+      <w:pPr>
+        <w:ind w:left="2940" w:hanging="420"/>
+      </w:pPr>
+    </w:lvl>
+    <w:lvl w:ilvl="7" w:tplc="04090019" w:tentative="1">
+      <w:start w:val="1"/>
+      <w:numFmt w:val="lowerLetter"/>
+      <w:lvlText w:val="%8)"/>
+      <w:lvlJc w:val="left"/>
+      <w:pPr>
+        <w:ind w:left="3360" w:hanging="420"/>
+      </w:pPr>
+    </w:lvl>
+    <w:lvl w:ilvl="8" w:tplc="0409001B" w:tentative="1">
+      <w:start w:val="1"/>
+      <w:numFmt w:val="lowerRoman"/>
+      <w:lvlText w:val="%9."/>
+      <w:lvlJc w:val="right"/>
+      <w:pPr>
+        <w:ind w:left="3780" w:hanging="420"/>
+      </w:pPr>
+    </w:lvl>
+  </w:abstractNum>
+  <w:abstractNum w:abstractNumId="4" w15:restartNumberingAfterBreak="0">
     <w:nsid w:val="33C35AA0"/>
     <w:multiLevelType w:val="singleLevel"/>
     <w:tmpl w:val="33C35AA0"/>
@@ -25444,7 +25510,7 @@
       <w:lvlJc w:val="left"/>
     </w:lvl>
   </w:abstractNum>
-  <w:abstractNum w:abstractNumId="4" w15:restartNumberingAfterBreak="0">
+  <w:abstractNum w:abstractNumId="5" w15:restartNumberingAfterBreak="0">
     <w:nsid w:val="4A4334F9"/>
     <w:multiLevelType w:val="multilevel"/>
     <w:tmpl w:val="4A4334F9"/>
@@ -25558,7 +25624,7 @@
       </w:rPr>
     </w:lvl>
   </w:abstractNum>
-  <w:abstractNum w:abstractNumId="5" w15:restartNumberingAfterBreak="0">
+  <w:abstractNum w:abstractNumId="6" w15:restartNumberingAfterBreak="0">
     <w:nsid w:val="4DE21C40"/>
     <w:multiLevelType w:val="multilevel"/>
     <w:tmpl w:val="4DE21C40"/>
@@ -25647,7 +25713,7 @@
       </w:pPr>
     </w:lvl>
   </w:abstractNum>
-  <w:abstractNum w:abstractNumId="6" w15:restartNumberingAfterBreak="0">
+  <w:abstractNum w:abstractNumId="7" w15:restartNumberingAfterBreak="0">
     <w:nsid w:val="5B0674F5"/>
     <w:multiLevelType w:val="singleLevel"/>
     <w:tmpl w:val="5B0674F5"/>
@@ -25659,7 +25725,7 @@
       <w:lvlJc w:val="left"/>
     </w:lvl>
   </w:abstractNum>
-  <w:abstractNum w:abstractNumId="7" w15:restartNumberingAfterBreak="0">
+  <w:abstractNum w:abstractNumId="8" w15:restartNumberingAfterBreak="0">
     <w:nsid w:val="5B06751D"/>
     <w:multiLevelType w:val="singleLevel"/>
     <w:tmpl w:val="5B06751D"/>
@@ -25671,7 +25737,7 @@
       <w:lvlJc w:val="left"/>
     </w:lvl>
   </w:abstractNum>
-  <w:abstractNum w:abstractNumId="8" w15:restartNumberingAfterBreak="0">
+  <w:abstractNum w:abstractNumId="9" w15:restartNumberingAfterBreak="0">
     <w:nsid w:val="5B075D06"/>
     <w:multiLevelType w:val="singleLevel"/>
     <w:tmpl w:val="5B075D06"/>
@@ -25688,7 +25754,7 @@
       </w:rPr>
     </w:lvl>
   </w:abstractNum>
-  <w:abstractNum w:abstractNumId="9" w15:restartNumberingAfterBreak="0">
+  <w:abstractNum w:abstractNumId="10" w15:restartNumberingAfterBreak="0">
     <w:nsid w:val="5B077825"/>
     <w:multiLevelType w:val="singleLevel"/>
     <w:tmpl w:val="5B077825"/>
@@ -25705,7 +25771,7 @@
       </w:rPr>
     </w:lvl>
   </w:abstractNum>
-  <w:abstractNum w:abstractNumId="10" w15:restartNumberingAfterBreak="0">
+  <w:abstractNum w:abstractNumId="11" w15:restartNumberingAfterBreak="0">
     <w:nsid w:val="5B0778CE"/>
     <w:multiLevelType w:val="singleLevel"/>
     <w:tmpl w:val="5B0778CE"/>
@@ -25722,7 +25788,7 @@
       </w:rPr>
     </w:lvl>
   </w:abstractNum>
-  <w:abstractNum w:abstractNumId="11" w15:restartNumberingAfterBreak="0">
+  <w:abstractNum w:abstractNumId="12" w15:restartNumberingAfterBreak="0">
     <w:nsid w:val="5B077F06"/>
     <w:multiLevelType w:val="singleLevel"/>
     <w:tmpl w:val="5B077F06"/>
@@ -25739,7 +25805,7 @@
       </w:rPr>
     </w:lvl>
   </w:abstractNum>
-  <w:abstractNum w:abstractNumId="12" w15:restartNumberingAfterBreak="0">
+  <w:abstractNum w:abstractNumId="13" w15:restartNumberingAfterBreak="0">
     <w:nsid w:val="5B077F8A"/>
     <w:multiLevelType w:val="singleLevel"/>
     <w:tmpl w:val="5B077F8A"/>
@@ -25763,37 +25829,40 @@
     <w:abstractNumId w:val="2"/>
   </w:num>
   <w:num w:numId="3">
-    <w:abstractNumId w:val="4"/>
+    <w:abstractNumId w:val="5"/>
   </w:num>
   <w:num w:numId="4">
+    <w:abstractNumId w:val="7"/>
+  </w:num>
+  <w:num w:numId="5">
+    <w:abstractNumId w:val="8"/>
+  </w:num>
+  <w:num w:numId="6">
+    <w:abstractNumId w:val="9"/>
+  </w:num>
+  <w:num w:numId="7">
     <w:abstractNumId w:val="6"/>
   </w:num>
-  <w:num w:numId="5">
-    <w:abstractNumId w:val="7"/>
-  </w:num>
-  <w:num w:numId="6">
-    <w:abstractNumId w:val="8"/>
-  </w:num>
-  <w:num w:numId="7">
-    <w:abstractNumId w:val="5"/>
-  </w:num>
   <w:num w:numId="8">
-    <w:abstractNumId w:val="9"/>
+    <w:abstractNumId w:val="10"/>
   </w:num>
   <w:num w:numId="9">
-    <w:abstractNumId w:val="10"/>
+    <w:abstractNumId w:val="11"/>
   </w:num>
   <w:num w:numId="10">
-    <w:abstractNumId w:val="11"/>
+    <w:abstractNumId w:val="12"/>
   </w:num>
   <w:num w:numId="11">
-    <w:abstractNumId w:val="12"/>
+    <w:abstractNumId w:val="13"/>
   </w:num>
   <w:num w:numId="12">
-    <w:abstractNumId w:val="3"/>
+    <w:abstractNumId w:val="4"/>
   </w:num>
   <w:num w:numId="13">
     <w:abstractNumId w:val="0"/>
+  </w:num>
+  <w:num w:numId="14">
+    <w:abstractNumId w:val="3"/>
   </w:num>
 </w:numbering>
 </file>
@@ -26376,7 +26445,6 @@
   <w:style w:type="character" w:default="1" w:styleId="a0">
     <w:name w:val="Default Paragraph Font"/>
     <w:uiPriority w:val="1"/>
-    <w:semiHidden/>
     <w:unhideWhenUsed/>
   </w:style>
   <w:style w:type="table" w:default="1" w:styleId="a1">
@@ -29145,6 +29213,7 @@
     <w:rsid w:val="006B1009"/>
     <w:rsid w:val="00BA0E0F"/>
     <w:rsid w:val="00BE047F"/>
+    <w:rsid w:val="00E30383"/>
   </w:rsids>
   <m:mathPr>
     <m:mathFont m:val="Cambria Math"/>
@@ -29866,21 +29935,17 @@
 </file>
 
 <file path=customXml/item1.xml><?xml version="1.0" encoding="utf-8"?>
-<?mso-contentType ?>
-<FormTemplates xmlns="http://schemas.microsoft.com/sharepoint/v3/contenttype/forms">
-  <Display>DocumentLibraryForm</Display>
-  <Edit>DocumentLibraryForm</Edit>
-  <New>DocumentLibraryForm</New>
-</FormTemplates>
+<s:customData xmlns="http://www.wps.cn/officeDocument/2013/wpsCustomData" xmlns:s="http://www.wps.cn/officeDocument/2013/wpsCustomData">
+  <customSectProps>
+    <customSectPr/>
+  </customSectProps>
+  <customShpExts>
+    <customShpInfo spid="_x0000_s1026" textRotate="1"/>
+  </customShpExts>
+</s:customData>
 </file>
 
 <file path=customXml/item2.xml><?xml version="1.0" encoding="utf-8"?>
-<p:properties xmlns:p="http://schemas.microsoft.com/office/2006/metadata/properties" xmlns:xsi="http://www.w3.org/2001/XMLSchema-instance">
-  <documentManagement/>
-</p:properties>
-</file>
-
-<file path=customXml/item3.xml><?xml version="1.0" encoding="utf-8"?>
 <ct:contentTypeSchema xmlns:ct="http://schemas.microsoft.com/office/2006/metadata/contentType" xmlns:ma="http://schemas.microsoft.com/office/2006/metadata/properties/metaAttributes" ct:_="" ma:_="" ma:contentTypeName="Document" ma:contentTypeID="0x010100A1E97FB3F95CB7478C697E0F5C8B7CB8" ma:contentTypeVersion="1" ma:contentTypeDescription="Create a new document." ma:contentTypeScope="" ma:versionID="a98a113035009dc4bed98310442b0dc6">
   <xsd:schema xmlns:xsd="http://www.w3.org/2001/XMLSchema" xmlns:xs="http://www.w3.org/2001/XMLSchema" xmlns:p="http://schemas.microsoft.com/office/2006/metadata/properties" targetNamespace="http://schemas.microsoft.com/office/2006/metadata/properties" ma:root="true" ma:fieldsID="11eea3a9fd25c08e1f48f1ae1149ffeb">
     <xsd:element name="properties">
@@ -29994,15 +30059,19 @@
 </ct:contentTypeSchema>
 </file>
 
+<file path=customXml/item3.xml><?xml version="1.0" encoding="utf-8"?>
+<p:properties xmlns:p="http://schemas.microsoft.com/office/2006/metadata/properties" xmlns:xsi="http://www.w3.org/2001/XMLSchema-instance">
+  <documentManagement/>
+</p:properties>
+</file>
+
 <file path=customXml/item4.xml><?xml version="1.0" encoding="utf-8"?>
-<s:customData xmlns="http://www.wps.cn/officeDocument/2013/wpsCustomData" xmlns:s="http://www.wps.cn/officeDocument/2013/wpsCustomData">
-  <customSectProps>
-    <customSectPr/>
-  </customSectProps>
-  <customShpExts>
-    <customShpInfo spid="_x0000_s1026" textRotate="1"/>
-  </customShpExts>
-</s:customData>
+<?mso-contentType ?>
+<FormTemplates xmlns="http://schemas.microsoft.com/sharepoint/v3/contenttype/forms">
+  <Display>DocumentLibraryForm</Display>
+  <Edit>DocumentLibraryForm</Edit>
+  <New>DocumentLibraryForm</New>
+</FormTemplates>
 </file>
 
 <file path=customXml/item5.xml><?xml version="1.0" encoding="utf-8"?>
@@ -30010,22 +30079,14 @@
 </file>
 
 <file path=customXml/itemProps1.xml><?xml version="1.0" encoding="utf-8"?>
-<ds:datastoreItem xmlns:ds="http://schemas.openxmlformats.org/officeDocument/2006/customXml" ds:itemID="{6CA5C290-E5FD-41EA-824C-93E3D0011398}">
+<ds:datastoreItem xmlns:ds="http://schemas.openxmlformats.org/officeDocument/2006/customXml" ds:itemID="{B1977F7D-205B-4081-913C-38D41E755F92}">
   <ds:schemaRefs>
-    <ds:schemaRef ds:uri="http://schemas.microsoft.com/sharepoint/v3/contenttype/forms"/>
+    <ds:schemaRef ds:uri="http://www.wps.cn/officeDocument/2013/wpsCustomData"/>
   </ds:schemaRefs>
 </ds:datastoreItem>
 </file>
 
 <file path=customXml/itemProps2.xml><?xml version="1.0" encoding="utf-8"?>
-<ds:datastoreItem xmlns:ds="http://schemas.openxmlformats.org/officeDocument/2006/customXml" ds:itemID="{DDA76064-5502-4149-8C3D-52861B62F6D2}">
-  <ds:schemaRefs>
-    <ds:schemaRef ds:uri="http://schemas.microsoft.com/office/2006/metadata/properties"/>
-  </ds:schemaRefs>
-</ds:datastoreItem>
-</file>
-
-<file path=customXml/itemProps3.xml><?xml version="1.0" encoding="utf-8"?>
 <ds:datastoreItem xmlns:ds="http://schemas.openxmlformats.org/officeDocument/2006/customXml" ds:itemID="{67F71A7E-A11D-4679-8C91-6C3BCEF09AF4}">
   <ds:schemaRefs>
     <ds:schemaRef ds:uri="http://schemas.microsoft.com/office/2006/metadata/contentType"/>
@@ -30041,16 +30102,24 @@
 </ds:datastoreItem>
 </file>
 
+<file path=customXml/itemProps3.xml><?xml version="1.0" encoding="utf-8"?>
+<ds:datastoreItem xmlns:ds="http://schemas.openxmlformats.org/officeDocument/2006/customXml" ds:itemID="{DDA76064-5502-4149-8C3D-52861B62F6D2}">
+  <ds:schemaRefs>
+    <ds:schemaRef ds:uri="http://schemas.microsoft.com/office/2006/metadata/properties"/>
+  </ds:schemaRefs>
+</ds:datastoreItem>
+</file>
+
 <file path=customXml/itemProps4.xml><?xml version="1.0" encoding="utf-8"?>
-<ds:datastoreItem xmlns:ds="http://schemas.openxmlformats.org/officeDocument/2006/customXml" ds:itemID="{B1977F7D-205B-4081-913C-38D41E755F92}">
+<ds:datastoreItem xmlns:ds="http://schemas.openxmlformats.org/officeDocument/2006/customXml" ds:itemID="{6CA5C290-E5FD-41EA-824C-93E3D0011398}">
   <ds:schemaRefs>
-    <ds:schemaRef ds:uri="http://www.wps.cn/officeDocument/2013/wpsCustomData"/>
+    <ds:schemaRef ds:uri="http://schemas.microsoft.com/sharepoint/v3/contenttype/forms"/>
   </ds:schemaRefs>
 </ds:datastoreItem>
 </file>
 
 <file path=customXml/itemProps5.xml><?xml version="1.0" encoding="utf-8"?>
-<ds:datastoreItem xmlns:ds="http://schemas.openxmlformats.org/officeDocument/2006/customXml" ds:itemID="{42A361FF-8405-412E-A240-AF53D6158E58}">
+<ds:datastoreItem xmlns:ds="http://schemas.openxmlformats.org/officeDocument/2006/customXml" ds:itemID="{0933C667-3DEE-459F-92AD-9B705E5DF411}">
   <ds:schemaRefs>
     <ds:schemaRef ds:uri="http://schemas.openxmlformats.org/officeDocument/2006/bibliography"/>
   </ds:schemaRefs>

</xml_diff>